<commit_message>
v3 design none reg (non ses) v3 te (1,2p) v3 po (edit sources)
</commit_message>
<xml_diff>
--- a/others/Отчёт по практике.docx
+++ b/others/Отчёт по практике.docx
@@ -618,6 +618,7 @@
           <w:docPartUnique/>
         </w:docPartObj>
       </w:sdtPr>
+      <w:sdtEndPr/>
       <w:sdtContent>
         <w:p>
           <w:pPr>
@@ -12337,7 +12338,7 @@
           <w:sz w:val="28"/>
           <w:szCs w:val="28"/>
         </w:rPr>
-        <w:t>https://udalenking.ru/chto-luchshe-distancionnoe-obuchenie-ili-tradici</w:t>
+        <w:t>https://udalenking.ru/chto-luchshe-distancionnoe-obuchenie-ili-tradicionnoe/</w:t>
       </w:r>
       <w:r>
         <w:rPr>
@@ -12345,7 +12346,7 @@
           <w:sz w:val="28"/>
           <w:szCs w:val="28"/>
         </w:rPr>
-        <w:t>o</w:t>
+        <w:t xml:space="preserve"> – Дата обращения (10.05.2023)</w:t>
       </w:r>
       <w:r>
         <w:rPr>
@@ -12353,7 +12354,28 @@
           <w:sz w:val="28"/>
           <w:szCs w:val="28"/>
         </w:rPr>
-        <w:t>nnoe/</w:t>
+        <w:t>.</w:t>
+      </w:r>
+    </w:p>
+    <w:p>
+      <w:pPr>
+        <w:pStyle w:val="ab"/>
+        <w:numPr>
+          <w:ilvl w:val="0"/>
+          <w:numId w:val="26"/>
+        </w:numPr>
+        <w:spacing w:after="160" w:line="360" w:lineRule="auto"/>
+        <w:rPr>
+          <w:sz w:val="28"/>
+          <w:szCs w:val="28"/>
+        </w:rPr>
+      </w:pPr>
+      <w:r>
+        <w:rPr>
+          <w:sz w:val="28"/>
+          <w:szCs w:val="28"/>
+        </w:rPr>
+        <w:t xml:space="preserve">Все плюсы и минусы дистанционного образования и очного образования. </w:t>
       </w:r>
       <w:r>
         <w:rPr>
@@ -12361,6 +12383,37 @@
           <w:sz w:val="28"/>
           <w:szCs w:val="28"/>
         </w:rPr>
+        <w:t>[</w:t>
+      </w:r>
+      <w:r>
+        <w:rPr>
+          <w:rFonts w:eastAsiaTheme="majorEastAsia"/>
+          <w:sz w:val="28"/>
+          <w:szCs w:val="28"/>
+        </w:rPr>
+        <w:t>Электронный ресурс</w:t>
+      </w:r>
+      <w:r>
+        <w:rPr>
+          <w:rFonts w:eastAsiaTheme="majorEastAsia"/>
+          <w:sz w:val="28"/>
+          <w:szCs w:val="28"/>
+        </w:rPr>
+        <w:t>]</w:t>
+      </w:r>
+      <w:r>
+        <w:rPr>
+          <w:rFonts w:eastAsiaTheme="majorEastAsia"/>
+          <w:sz w:val="28"/>
+          <w:szCs w:val="28"/>
+        </w:rPr>
+        <w:t xml:space="preserve"> — Режим доступа: </w:t>
+      </w:r>
+      <w:r>
+        <w:rPr>
+          <w:sz w:val="28"/>
+          <w:szCs w:val="28"/>
+        </w:rPr>
         <w:t xml:space="preserve"> </w:t>
       </w:r>
       <w:r>
@@ -12369,7 +12422,7 @@
           <w:sz w:val="28"/>
           <w:szCs w:val="28"/>
         </w:rPr>
-        <w:t>– Дата обращения (10.05.2023)</w:t>
+        <w:t>https://научныепереводы.рф/distanczionnoe-ili-ochnoe/</w:t>
       </w:r>
       <w:r>
         <w:rPr>
@@ -12377,6 +12430,14 @@
           <w:sz w:val="28"/>
           <w:szCs w:val="28"/>
         </w:rPr>
+        <w:t xml:space="preserve"> – Дата обращения (10.05.2023)</w:t>
+      </w:r>
+      <w:r>
+        <w:rPr>
+          <w:rFonts w:eastAsiaTheme="majorEastAsia"/>
+          <w:sz w:val="28"/>
+          <w:szCs w:val="28"/>
+        </w:rPr>
         <w:t>.</w:t>
       </w:r>
     </w:p>
@@ -12398,7 +12459,7 @@
           <w:sz w:val="28"/>
           <w:szCs w:val="28"/>
         </w:rPr>
-        <w:t xml:space="preserve">Все плюсы и минусы дистанционного образования и очного образования. </w:t>
+        <w:t>А.А. Артюхов. </w:t>
       </w:r>
       <w:r>
         <w:rPr>
@@ -12406,6 +12467,117 @@
           <w:sz w:val="28"/>
           <w:szCs w:val="28"/>
         </w:rPr>
+        <w:t>НЕКОТОРЫЕ АСПЕКТЫ ТЕОРИИ И ПРАКТИКИ ОРГАНИЗАЦИИ «ДИСТАНЦИОННОГО ОБУЧЕНИЯ» ПРИ ИЗУЧЕНИИ ГЕОГРАФИИ В ОСНОВНОЙ ШКОЛЕ</w:t>
+      </w:r>
+      <w:r>
+        <w:rPr>
+          <w:sz w:val="28"/>
+          <w:szCs w:val="28"/>
+        </w:rPr>
+        <w:t> // Международный научно-исследовательский журнал. — 2021. — Т. Выпуск 5. — С. 51. — </w:t>
+      </w:r>
+      <w:r>
+        <w:rPr>
+          <w:rFonts w:eastAsiaTheme="majorEastAsia"/>
+          <w:sz w:val="28"/>
+          <w:szCs w:val="28"/>
+        </w:rPr>
+        <w:t>ISSN</w:t>
+      </w:r>
+      <w:r>
+        <w:rPr>
+          <w:sz w:val="28"/>
+          <w:szCs w:val="28"/>
+        </w:rPr>
+        <w:t> </w:t>
+      </w:r>
+      <w:r>
+        <w:rPr>
+          <w:rFonts w:eastAsiaTheme="majorEastAsia"/>
+          <w:sz w:val="28"/>
+          <w:szCs w:val="28"/>
+        </w:rPr>
+        <w:t>2303-9868</w:t>
+      </w:r>
+      <w:r>
+        <w:rPr>
+          <w:sz w:val="28"/>
+          <w:szCs w:val="28"/>
+        </w:rPr>
+        <w:t>. — </w:t>
+      </w:r>
+      <w:r>
+        <w:rPr>
+          <w:rFonts w:eastAsiaTheme="majorEastAsia"/>
+          <w:sz w:val="28"/>
+          <w:szCs w:val="28"/>
+        </w:rPr>
+        <w:t>doi</w:t>
+      </w:r>
+      <w:r>
+        <w:rPr>
+          <w:sz w:val="28"/>
+          <w:szCs w:val="28"/>
+        </w:rPr>
+        <w:t>:</w:t>
+      </w:r>
+      <w:r>
+        <w:rPr>
+          <w:rFonts w:eastAsiaTheme="majorEastAsia"/>
+          <w:sz w:val="28"/>
+          <w:szCs w:val="28"/>
+        </w:rPr>
+        <w:t>10.23670/IRJ.2021.107.5.111</w:t>
+      </w:r>
+      <w:r>
+        <w:rPr>
+          <w:sz w:val="28"/>
+          <w:szCs w:val="28"/>
+        </w:rPr>
+        <w:t>.</w:t>
+      </w:r>
+      <w:r>
+        <w:rPr>
+          <w:sz w:val="28"/>
+          <w:szCs w:val="28"/>
+        </w:rPr>
+        <w:t xml:space="preserve"> </w:t>
+      </w:r>
+      <w:r>
+        <w:rPr>
+          <w:rFonts w:eastAsiaTheme="majorEastAsia"/>
+          <w:sz w:val="28"/>
+          <w:szCs w:val="28"/>
+        </w:rPr>
+        <w:t>– Дата обращения (10.05.2023).</w:t>
+      </w:r>
+    </w:p>
+    <w:p>
+      <w:pPr>
+        <w:pStyle w:val="ab"/>
+        <w:numPr>
+          <w:ilvl w:val="0"/>
+          <w:numId w:val="26"/>
+        </w:numPr>
+        <w:spacing w:after="160" w:line="360" w:lineRule="auto"/>
+        <w:rPr>
+          <w:sz w:val="28"/>
+          <w:szCs w:val="28"/>
+        </w:rPr>
+      </w:pPr>
+      <w:r>
+        <w:rPr>
+          <w:sz w:val="28"/>
+          <w:szCs w:val="28"/>
+        </w:rPr>
+        <w:t xml:space="preserve">Информационные технологии в научной деятельности. Лекция 3: Дистанционное образование. </w:t>
+      </w:r>
+      <w:r>
+        <w:rPr>
+          <w:rFonts w:eastAsiaTheme="majorEastAsia"/>
+          <w:sz w:val="28"/>
+          <w:szCs w:val="28"/>
+        </w:rPr>
         <w:t>[</w:t>
       </w:r>
       <w:r>
@@ -12445,7 +12617,7 @@
           <w:sz w:val="28"/>
           <w:szCs w:val="28"/>
         </w:rPr>
-        <w:t>https://научныепереводы.рф/distanczionnoe-il</w:t>
+        <w:t>https://intellect.icu/distantsionnoe-obrazovanie-4166</w:t>
       </w:r>
       <w:r>
         <w:rPr>
@@ -12453,7 +12625,28 @@
           <w:sz w:val="28"/>
           <w:szCs w:val="28"/>
         </w:rPr>
-        <w:t>i</w:t>
+        <w:t xml:space="preserve"> – Дата обращения (10.05.2023)</w:t>
+      </w:r>
+    </w:p>
+    <w:p>
+      <w:pPr>
+        <w:pStyle w:val="ab"/>
+        <w:numPr>
+          <w:ilvl w:val="0"/>
+          <w:numId w:val="26"/>
+        </w:numPr>
+        <w:spacing w:after="160" w:line="360" w:lineRule="auto"/>
+        <w:rPr>
+          <w:sz w:val="28"/>
+          <w:szCs w:val="28"/>
+        </w:rPr>
+      </w:pPr>
+      <w:r>
+        <w:rPr>
+          <w:sz w:val="28"/>
+          <w:szCs w:val="28"/>
+        </w:rPr>
+        <w:t xml:space="preserve">Всероссийский семинар «Методика дистанционного обучения». </w:t>
       </w:r>
       <w:r>
         <w:rPr>
@@ -12461,7 +12654,7 @@
           <w:sz w:val="28"/>
           <w:szCs w:val="28"/>
         </w:rPr>
-        <w:t>-ochnoe/</w:t>
+        <w:t>[</w:t>
       </w:r>
       <w:r>
         <w:rPr>
@@ -12469,7 +12662,7 @@
           <w:sz w:val="28"/>
           <w:szCs w:val="28"/>
         </w:rPr>
-        <w:t xml:space="preserve"> </w:t>
+        <w:t>Электронный ресурс</w:t>
       </w:r>
       <w:r>
         <w:rPr>
@@ -12477,7 +12670,7 @@
           <w:sz w:val="28"/>
           <w:szCs w:val="28"/>
         </w:rPr>
-        <w:t>– Дата обращения (10.05.2023)</w:t>
+        <w:t>]</w:t>
       </w:r>
       <w:r>
         <w:rPr>
@@ -12485,7 +12678,30 @@
           <w:sz w:val="28"/>
           <w:szCs w:val="28"/>
         </w:rPr>
-        <w:t>.</w:t>
+        <w:t xml:space="preserve"> — Режим доступа: </w:t>
+      </w:r>
+      <w:r>
+        <w:rPr>
+          <w:sz w:val="28"/>
+          <w:szCs w:val="28"/>
+        </w:rPr>
+        <w:t xml:space="preserve">  </w:t>
+      </w:r>
+      <w:r>
+        <w:rPr>
+          <w:rFonts w:eastAsiaTheme="majorEastAsia"/>
+          <w:sz w:val="28"/>
+          <w:szCs w:val="28"/>
+        </w:rPr>
+        <w:t>https://aneks.center/index.php/services/workshops/all-russia/1553-Metodika_distantsionnogo_obucheniya_</w:t>
+      </w:r>
+      <w:r>
+        <w:rPr>
+          <w:rFonts w:eastAsiaTheme="majorEastAsia"/>
+          <w:sz w:val="28"/>
+          <w:szCs w:val="28"/>
+        </w:rPr>
+        <w:t xml:space="preserve"> – Дата обращения (11.05.2023)</w:t>
       </w:r>
     </w:p>
     <w:p>
@@ -12506,7 +12722,29 @@
           <w:sz w:val="28"/>
           <w:szCs w:val="28"/>
         </w:rPr>
-        <w:t>А.А. Артюхов. </w:t>
+        <w:t xml:space="preserve">Использование </w:t>
+      </w:r>
+      <w:r>
+        <w:rPr>
+          <w:sz w:val="28"/>
+          <w:szCs w:val="28"/>
+          <w:lang w:val="en-US"/>
+        </w:rPr>
+        <w:t>web</w:t>
+      </w:r>
+      <w:r>
+        <w:rPr>
+          <w:sz w:val="28"/>
+          <w:szCs w:val="28"/>
+        </w:rPr>
+        <w:t>-</w:t>
+      </w:r>
+      <w:r>
+        <w:rPr>
+          <w:sz w:val="28"/>
+          <w:szCs w:val="28"/>
+        </w:rPr>
+        <w:t xml:space="preserve">чатов для проведения дистанционных занятий. </w:t>
       </w:r>
       <w:r>
         <w:rPr>
@@ -12514,14 +12752,7 @@
           <w:sz w:val="28"/>
           <w:szCs w:val="28"/>
         </w:rPr>
-        <w:t>НЕКОТОРЫЕ АСПЕКТЫ ТЕОРИИ И ПРАКТИКИ ОРГАНИЗАЦИИ «ДИСТАНЦИОННОГО ОБУЧЕНИЯ» ПРИ ИЗУЧЕНИИ ГЕОГРАФИИ В ОСНОВНОЙ ШКОЛЕ</w:t>
-      </w:r>
-      <w:r>
-        <w:rPr>
-          <w:sz w:val="28"/>
-          <w:szCs w:val="28"/>
-        </w:rPr>
-        <w:t> // Международный научно-исследовательский журнал. — 2021. — Т. Выпуск 5. — С. 51. — </w:t>
+        <w:t>[</w:t>
       </w:r>
       <w:r>
         <w:rPr>
@@ -12529,14 +12760,7 @@
           <w:sz w:val="28"/>
           <w:szCs w:val="28"/>
         </w:rPr>
-        <w:t>ISSN</w:t>
-      </w:r>
-      <w:r>
-        <w:rPr>
-          <w:sz w:val="28"/>
-          <w:szCs w:val="28"/>
-        </w:rPr>
-        <w:t> </w:t>
+        <w:t>Электронный ресурс</w:t>
       </w:r>
       <w:r>
         <w:rPr>
@@ -12544,14 +12768,7 @@
           <w:sz w:val="28"/>
           <w:szCs w:val="28"/>
         </w:rPr>
-        <w:t>2303-9868</w:t>
-      </w:r>
-      <w:r>
-        <w:rPr>
-          <w:sz w:val="28"/>
-          <w:szCs w:val="28"/>
-        </w:rPr>
-        <w:t>. — </w:t>
+        <w:t>]</w:t>
       </w:r>
       <w:r>
         <w:rPr>
@@ -12559,14 +12776,14 @@
           <w:sz w:val="28"/>
           <w:szCs w:val="28"/>
         </w:rPr>
-        <w:t>doi</w:t>
-      </w:r>
-      <w:r>
-        <w:rPr>
-          <w:sz w:val="28"/>
-          <w:szCs w:val="28"/>
-        </w:rPr>
-        <w:t>:</w:t>
+        <w:t xml:space="preserve"> — Режим доступа: </w:t>
+      </w:r>
+      <w:r>
+        <w:rPr>
+          <w:sz w:val="28"/>
+          <w:szCs w:val="28"/>
+        </w:rPr>
+        <w:t xml:space="preserve">  </w:t>
       </w:r>
       <w:r>
         <w:rPr>
@@ -12574,21 +12791,7 @@
           <w:sz w:val="28"/>
           <w:szCs w:val="28"/>
         </w:rPr>
-        <w:t>10.23670/IRJ.2021.107.5.111</w:t>
-      </w:r>
-      <w:r>
-        <w:rPr>
-          <w:sz w:val="28"/>
-          <w:szCs w:val="28"/>
-        </w:rPr>
-        <w:t>.</w:t>
-      </w:r>
-      <w:r>
-        <w:rPr>
-          <w:sz w:val="28"/>
-          <w:szCs w:val="28"/>
-        </w:rPr>
-        <w:t xml:space="preserve"> </w:t>
+        <w:t>https://pandia.ru/text/78/226/55991.php</w:t>
       </w:r>
       <w:r>
         <w:rPr>
@@ -12596,385 +12799,7 @@
           <w:sz w:val="28"/>
           <w:szCs w:val="28"/>
         </w:rPr>
-        <w:t>–</w:t>
-      </w:r>
-      <w:r>
-        <w:rPr>
-          <w:rFonts w:eastAsiaTheme="majorEastAsia"/>
-          <w:sz w:val="28"/>
-          <w:szCs w:val="28"/>
-        </w:rPr>
-        <w:t xml:space="preserve"> </w:t>
-      </w:r>
-      <w:r>
-        <w:rPr>
-          <w:rFonts w:eastAsiaTheme="majorEastAsia"/>
-          <w:sz w:val="28"/>
-          <w:szCs w:val="28"/>
-        </w:rPr>
-        <w:t>Дата обращения (10.05.2023)</w:t>
-      </w:r>
-      <w:r>
-        <w:rPr>
-          <w:rFonts w:eastAsiaTheme="majorEastAsia"/>
-          <w:sz w:val="28"/>
-          <w:szCs w:val="28"/>
-        </w:rPr>
-        <w:t>.</w:t>
-      </w:r>
-    </w:p>
-    <w:p>
-      <w:pPr>
-        <w:pStyle w:val="ab"/>
-        <w:numPr>
-          <w:ilvl w:val="0"/>
-          <w:numId w:val="26"/>
-        </w:numPr>
-        <w:spacing w:after="160" w:line="360" w:lineRule="auto"/>
-        <w:rPr>
-          <w:sz w:val="28"/>
-          <w:szCs w:val="28"/>
-        </w:rPr>
-      </w:pPr>
-      <w:r>
-        <w:rPr>
-          <w:sz w:val="28"/>
-          <w:szCs w:val="28"/>
-        </w:rPr>
-        <w:t xml:space="preserve">Информационные технологии в научной деятельности. Лекция 3: Дистанционное образование. </w:t>
-      </w:r>
-      <w:r>
-        <w:rPr>
-          <w:rFonts w:eastAsiaTheme="majorEastAsia"/>
-          <w:sz w:val="28"/>
-          <w:szCs w:val="28"/>
-        </w:rPr>
-        <w:t>[</w:t>
-      </w:r>
-      <w:r>
-        <w:rPr>
-          <w:rFonts w:eastAsiaTheme="majorEastAsia"/>
-          <w:sz w:val="28"/>
-          <w:szCs w:val="28"/>
-        </w:rPr>
-        <w:t>Электронный ресурс</w:t>
-      </w:r>
-      <w:r>
-        <w:rPr>
-          <w:rFonts w:eastAsiaTheme="majorEastAsia"/>
-          <w:sz w:val="28"/>
-          <w:szCs w:val="28"/>
-        </w:rPr>
-        <w:t>]</w:t>
-      </w:r>
-      <w:r>
-        <w:rPr>
-          <w:rFonts w:eastAsiaTheme="majorEastAsia"/>
-          <w:sz w:val="28"/>
-          <w:szCs w:val="28"/>
-        </w:rPr>
-        <w:t xml:space="preserve"> — Режим </w:t>
-      </w:r>
-      <w:r>
-        <w:rPr>
-          <w:rFonts w:eastAsiaTheme="majorEastAsia"/>
-          <w:sz w:val="28"/>
-          <w:szCs w:val="28"/>
-        </w:rPr>
-        <w:t xml:space="preserve">доступа: </w:t>
-      </w:r>
-      <w:r>
-        <w:rPr>
-          <w:sz w:val="28"/>
-          <w:szCs w:val="28"/>
-        </w:rPr>
-        <w:t xml:space="preserve"> </w:t>
-      </w:r>
-      <w:r>
-        <w:rPr>
-          <w:rFonts w:eastAsiaTheme="majorEastAsia"/>
-          <w:sz w:val="28"/>
-          <w:szCs w:val="28"/>
-        </w:rPr>
-        <w:t>https://intellect.icu/distantsionnoe-obrazovanie-4166</w:t>
-      </w:r>
-      <w:r>
-        <w:rPr>
-          <w:rFonts w:eastAsiaTheme="majorEastAsia"/>
-          <w:sz w:val="28"/>
-          <w:szCs w:val="28"/>
-        </w:rPr>
-        <w:t xml:space="preserve"> </w:t>
-      </w:r>
-      <w:r>
-        <w:rPr>
-          <w:rFonts w:eastAsiaTheme="majorEastAsia"/>
-          <w:sz w:val="28"/>
-          <w:szCs w:val="28"/>
-        </w:rPr>
-        <w:t>–</w:t>
-      </w:r>
-      <w:r>
-        <w:rPr>
-          <w:rFonts w:eastAsiaTheme="majorEastAsia"/>
-          <w:sz w:val="28"/>
-          <w:szCs w:val="28"/>
-        </w:rPr>
-        <w:t xml:space="preserve"> </w:t>
-      </w:r>
-      <w:r>
-        <w:rPr>
-          <w:rFonts w:eastAsiaTheme="majorEastAsia"/>
-          <w:sz w:val="28"/>
-          <w:szCs w:val="28"/>
-        </w:rPr>
-        <w:t>Дата обращения (10.05.2023)</w:t>
-      </w:r>
-    </w:p>
-    <w:p>
-      <w:pPr>
-        <w:pStyle w:val="ab"/>
-        <w:numPr>
-          <w:ilvl w:val="0"/>
-          <w:numId w:val="26"/>
-        </w:numPr>
-        <w:spacing w:after="160" w:line="360" w:lineRule="auto"/>
-        <w:rPr>
-          <w:sz w:val="28"/>
-          <w:szCs w:val="28"/>
-        </w:rPr>
-      </w:pPr>
-      <w:r>
-        <w:rPr>
-          <w:sz w:val="28"/>
-          <w:szCs w:val="28"/>
-        </w:rPr>
-        <w:t xml:space="preserve">Всероссийский семинар «Методика дистанционного обучения». </w:t>
-      </w:r>
-      <w:r>
-        <w:rPr>
-          <w:rFonts w:eastAsiaTheme="majorEastAsia"/>
-          <w:sz w:val="28"/>
-          <w:szCs w:val="28"/>
-        </w:rPr>
-        <w:t>[</w:t>
-      </w:r>
-      <w:r>
-        <w:rPr>
-          <w:rFonts w:eastAsiaTheme="majorEastAsia"/>
-          <w:sz w:val="28"/>
-          <w:szCs w:val="28"/>
-        </w:rPr>
-        <w:t>Электронный ресурс</w:t>
-      </w:r>
-      <w:r>
-        <w:rPr>
-          <w:rFonts w:eastAsiaTheme="majorEastAsia"/>
-          <w:sz w:val="28"/>
-          <w:szCs w:val="28"/>
-        </w:rPr>
-        <w:t>]</w:t>
-      </w:r>
-      <w:r>
-        <w:rPr>
-          <w:rFonts w:eastAsiaTheme="majorEastAsia"/>
-          <w:sz w:val="28"/>
-          <w:szCs w:val="28"/>
-        </w:rPr>
-        <w:t xml:space="preserve"> — Режим доступа: </w:t>
-      </w:r>
-      <w:r>
-        <w:rPr>
-          <w:sz w:val="28"/>
-          <w:szCs w:val="28"/>
-        </w:rPr>
-        <w:t xml:space="preserve">  </w:t>
-      </w:r>
-      <w:r>
-        <w:rPr>
-          <w:rFonts w:eastAsiaTheme="majorEastAsia"/>
-          <w:sz w:val="28"/>
-          <w:szCs w:val="28"/>
-        </w:rPr>
-        <w:t>https://aneks.center/index.</w:t>
-      </w:r>
-      <w:r>
-        <w:rPr>
-          <w:rFonts w:eastAsiaTheme="majorEastAsia"/>
-          <w:sz w:val="28"/>
-          <w:szCs w:val="28"/>
-        </w:rPr>
-        <w:t>p</w:t>
-      </w:r>
-      <w:r>
-        <w:rPr>
-          <w:rFonts w:eastAsiaTheme="majorEastAsia"/>
-          <w:sz w:val="28"/>
-          <w:szCs w:val="28"/>
-        </w:rPr>
-        <w:t>hp/services/workshops/all-russia/1553-Metodika_distantsionnogo_obucheniya_</w:t>
-      </w:r>
-      <w:r>
-        <w:rPr>
-          <w:rFonts w:eastAsiaTheme="majorEastAsia"/>
-          <w:sz w:val="28"/>
-          <w:szCs w:val="28"/>
-        </w:rPr>
-        <w:t xml:space="preserve"> </w:t>
-      </w:r>
-      <w:r>
-        <w:rPr>
-          <w:rFonts w:eastAsiaTheme="majorEastAsia"/>
-          <w:sz w:val="28"/>
-          <w:szCs w:val="28"/>
-        </w:rPr>
-        <w:t>– Дата обращения (1</w:t>
-      </w:r>
-      <w:r>
-        <w:rPr>
-          <w:rFonts w:eastAsiaTheme="majorEastAsia"/>
-          <w:sz w:val="28"/>
-          <w:szCs w:val="28"/>
-        </w:rPr>
-        <w:t>1</w:t>
-      </w:r>
-      <w:r>
-        <w:rPr>
-          <w:rFonts w:eastAsiaTheme="majorEastAsia"/>
-          <w:sz w:val="28"/>
-          <w:szCs w:val="28"/>
-        </w:rPr>
-        <w:t>.05.2023)</w:t>
-      </w:r>
-    </w:p>
-    <w:p>
-      <w:pPr>
-        <w:pStyle w:val="ab"/>
-        <w:numPr>
-          <w:ilvl w:val="0"/>
-          <w:numId w:val="26"/>
-        </w:numPr>
-        <w:spacing w:after="160" w:line="360" w:lineRule="auto"/>
-        <w:rPr>
-          <w:sz w:val="28"/>
-          <w:szCs w:val="28"/>
-        </w:rPr>
-      </w:pPr>
-      <w:r>
-        <w:rPr>
-          <w:sz w:val="28"/>
-          <w:szCs w:val="28"/>
-        </w:rPr>
-        <w:t xml:space="preserve">Использование </w:t>
-      </w:r>
-      <w:r>
-        <w:rPr>
-          <w:sz w:val="28"/>
-          <w:szCs w:val="28"/>
-          <w:lang w:val="en-US"/>
-        </w:rPr>
-        <w:t>web</w:t>
-      </w:r>
-      <w:r>
-        <w:rPr>
-          <w:sz w:val="28"/>
-          <w:szCs w:val="28"/>
-        </w:rPr>
-        <w:t>-</w:t>
-      </w:r>
-      <w:r>
-        <w:rPr>
-          <w:sz w:val="28"/>
-          <w:szCs w:val="28"/>
-        </w:rPr>
-        <w:t xml:space="preserve">чатов для проведения дистанционных занятий. </w:t>
-      </w:r>
-      <w:r>
-        <w:rPr>
-          <w:rFonts w:eastAsiaTheme="majorEastAsia"/>
-          <w:sz w:val="28"/>
-          <w:szCs w:val="28"/>
-        </w:rPr>
-        <w:t>[</w:t>
-      </w:r>
-      <w:r>
-        <w:rPr>
-          <w:rFonts w:eastAsiaTheme="majorEastAsia"/>
-          <w:sz w:val="28"/>
-          <w:szCs w:val="28"/>
-        </w:rPr>
-        <w:t>Электронный ресурс</w:t>
-      </w:r>
-      <w:r>
-        <w:rPr>
-          <w:rFonts w:eastAsiaTheme="majorEastAsia"/>
-          <w:sz w:val="28"/>
-          <w:szCs w:val="28"/>
-        </w:rPr>
-        <w:t>]</w:t>
-      </w:r>
-      <w:r>
-        <w:rPr>
-          <w:rFonts w:eastAsiaTheme="majorEastAsia"/>
-          <w:sz w:val="28"/>
-          <w:szCs w:val="28"/>
-        </w:rPr>
-        <w:t xml:space="preserve"> — Режим </w:t>
-      </w:r>
-      <w:r>
-        <w:rPr>
-          <w:rFonts w:eastAsiaTheme="majorEastAsia"/>
-          <w:sz w:val="28"/>
-          <w:szCs w:val="28"/>
-        </w:rPr>
-        <w:t xml:space="preserve">доступа: </w:t>
-      </w:r>
-      <w:r>
-        <w:rPr>
-          <w:sz w:val="28"/>
-          <w:szCs w:val="28"/>
-        </w:rPr>
-        <w:t xml:space="preserve">  </w:t>
-      </w:r>
-      <w:r>
-        <w:rPr>
-          <w:rFonts w:eastAsiaTheme="majorEastAsia"/>
-          <w:sz w:val="28"/>
-          <w:szCs w:val="28"/>
-        </w:rPr>
-        <w:t>https://pandia.ru/text/78/</w:t>
-      </w:r>
-      <w:r>
-        <w:rPr>
-          <w:rFonts w:eastAsiaTheme="majorEastAsia"/>
-          <w:sz w:val="28"/>
-          <w:szCs w:val="28"/>
-        </w:rPr>
-        <w:t>2</w:t>
-      </w:r>
-      <w:r>
-        <w:rPr>
-          <w:rFonts w:eastAsiaTheme="majorEastAsia"/>
-          <w:sz w:val="28"/>
-          <w:szCs w:val="28"/>
-        </w:rPr>
-        <w:t>26/55991.php</w:t>
-      </w:r>
-      <w:r>
-        <w:rPr>
-          <w:rFonts w:eastAsiaTheme="majorEastAsia"/>
-          <w:sz w:val="28"/>
-          <w:szCs w:val="28"/>
-        </w:rPr>
-        <w:t xml:space="preserve"> </w:t>
-      </w:r>
-      <w:r>
-        <w:rPr>
-          <w:rFonts w:eastAsiaTheme="majorEastAsia"/>
-          <w:sz w:val="28"/>
-          <w:szCs w:val="28"/>
-        </w:rPr>
-        <w:t>– Дата обращения (11.05.2023)</w:t>
+        <w:t xml:space="preserve"> – Дата обращения (11.05.2023)</w:t>
       </w:r>
     </w:p>
     <w:p>
@@ -13043,7 +12868,91 @@
           <w:sz w:val="28"/>
           <w:szCs w:val="28"/>
         </w:rPr>
-        <w:t xml:space="preserve">   </w:t>
+        <w:t xml:space="preserve">    </w:t>
+      </w:r>
+      <w:r>
+        <w:rPr>
+          <w:rFonts w:eastAsiaTheme="majorEastAsia"/>
+          <w:sz w:val="28"/>
+          <w:szCs w:val="28"/>
+        </w:rPr>
+        <w:t>https://dic.academic.ru/dic.nsf/ruwiki/835638</w:t>
+      </w:r>
+      <w:r>
+        <w:rPr>
+          <w:rFonts w:eastAsiaTheme="majorEastAsia"/>
+          <w:sz w:val="28"/>
+          <w:szCs w:val="28"/>
+        </w:rPr>
+        <w:t xml:space="preserve"> – Дата обращения (11.05.2023)</w:t>
+      </w:r>
+    </w:p>
+    <w:p>
+      <w:pPr>
+        <w:pStyle w:val="ab"/>
+        <w:numPr>
+          <w:ilvl w:val="0"/>
+          <w:numId w:val="26"/>
+        </w:numPr>
+        <w:spacing w:after="160" w:line="360" w:lineRule="auto"/>
+        <w:rPr>
+          <w:sz w:val="28"/>
+          <w:szCs w:val="28"/>
+        </w:rPr>
+      </w:pPr>
+      <w:r>
+        <w:rPr>
+          <w:sz w:val="28"/>
+          <w:szCs w:val="28"/>
+        </w:rPr>
+        <w:t xml:space="preserve">Применение веб-форумов в учебном процессе в период дистанционного обучения. </w:t>
+      </w:r>
+      <w:r>
+        <w:rPr>
+          <w:rFonts w:eastAsiaTheme="majorEastAsia"/>
+          <w:sz w:val="28"/>
+          <w:szCs w:val="28"/>
+        </w:rPr>
+        <w:t>[</w:t>
+      </w:r>
+      <w:r>
+        <w:rPr>
+          <w:rFonts w:eastAsiaTheme="majorEastAsia"/>
+          <w:sz w:val="28"/>
+          <w:szCs w:val="28"/>
+        </w:rPr>
+        <w:t>Электронный ресурс</w:t>
+      </w:r>
+      <w:r>
+        <w:rPr>
+          <w:rFonts w:eastAsiaTheme="majorEastAsia"/>
+          <w:sz w:val="28"/>
+          <w:szCs w:val="28"/>
+        </w:rPr>
+        <w:t>]</w:t>
+      </w:r>
+      <w:r>
+        <w:rPr>
+          <w:rFonts w:eastAsiaTheme="majorEastAsia"/>
+          <w:sz w:val="28"/>
+          <w:szCs w:val="28"/>
+        </w:rPr>
+        <w:t xml:space="preserve"> — Режим доступа: </w:t>
+      </w:r>
+      <w:r>
+        <w:rPr>
+          <w:sz w:val="28"/>
+          <w:szCs w:val="28"/>
+        </w:rPr>
+        <w:t xml:space="preserve">    </w:t>
+      </w:r>
+      <w:r>
+        <w:rPr>
+          <w:rFonts w:eastAsiaTheme="majorEastAsia"/>
+          <w:sz w:val="28"/>
+          <w:szCs w:val="28"/>
+        </w:rPr>
+        <w:t>https://infourok.ru/primenenie-veb-forumov-v-uchebnom-processe-v-period-distancionnogo-obucheniya-5816796.html</w:t>
       </w:r>
       <w:r>
         <w:rPr>
@@ -13058,7 +12967,28 @@
           <w:sz w:val="28"/>
           <w:szCs w:val="28"/>
         </w:rPr>
-        <w:t>https://dic.academic.ru/dic.nsf/</w:t>
+        <w:t>– Дата обращения (11.05.2023)</w:t>
+      </w:r>
+    </w:p>
+    <w:p>
+      <w:pPr>
+        <w:pStyle w:val="ab"/>
+        <w:numPr>
+          <w:ilvl w:val="0"/>
+          <w:numId w:val="26"/>
+        </w:numPr>
+        <w:spacing w:after="160" w:line="360" w:lineRule="auto"/>
+        <w:rPr>
+          <w:sz w:val="28"/>
+          <w:szCs w:val="28"/>
+        </w:rPr>
+      </w:pPr>
+      <w:r>
+        <w:rPr>
+          <w:sz w:val="28"/>
+          <w:szCs w:val="28"/>
+        </w:rPr>
+        <w:t> А.А. Артюхов. </w:t>
       </w:r>
       <w:r>
         <w:rPr>
@@ -13066,7 +12996,14 @@
           <w:sz w:val="28"/>
           <w:szCs w:val="28"/>
         </w:rPr>
-        <w:t>r</w:t>
+        <w:t>НЕКОТОРЫЕ АСПЕКТЫ ТЕОРИИ И ПРАКТИКИ ОРГАНИЗАЦИИ «ДИСТАНЦИОННОГО ОБУЧЕНИЯ» ПРИ ИЗУЧЕНИИ ГЕОГРАФИИ В ОСНОВНОЙ ШКОЛЕ</w:t>
+      </w:r>
+      <w:r>
+        <w:rPr>
+          <w:sz w:val="28"/>
+          <w:szCs w:val="28"/>
+        </w:rPr>
+        <w:t> // Международный научно-исследовательский журнал. — 2021. — Т. Выпуск 5. — С. 52. — </w:t>
       </w:r>
       <w:r>
         <w:rPr>
@@ -13074,7 +13011,14 @@
           <w:sz w:val="28"/>
           <w:szCs w:val="28"/>
         </w:rPr>
-        <w:t>uwiki/835638</w:t>
+        <w:t>ISSN</w:t>
+      </w:r>
+      <w:r>
+        <w:rPr>
+          <w:sz w:val="28"/>
+          <w:szCs w:val="28"/>
+        </w:rPr>
+        <w:t> </w:t>
       </w:r>
       <w:r>
         <w:rPr>
@@ -13082,6 +13026,51 @@
           <w:sz w:val="28"/>
           <w:szCs w:val="28"/>
         </w:rPr>
+        <w:t>2303-9868</w:t>
+      </w:r>
+      <w:r>
+        <w:rPr>
+          <w:sz w:val="28"/>
+          <w:szCs w:val="28"/>
+        </w:rPr>
+        <w:t>. — </w:t>
+      </w:r>
+      <w:r>
+        <w:rPr>
+          <w:rFonts w:eastAsiaTheme="majorEastAsia"/>
+          <w:sz w:val="28"/>
+          <w:szCs w:val="28"/>
+        </w:rPr>
+        <w:t>doi</w:t>
+      </w:r>
+      <w:r>
+        <w:rPr>
+          <w:sz w:val="28"/>
+          <w:szCs w:val="28"/>
+        </w:rPr>
+        <w:t>:</w:t>
+      </w:r>
+      <w:r>
+        <w:rPr>
+          <w:rFonts w:eastAsiaTheme="majorEastAsia"/>
+          <w:sz w:val="28"/>
+          <w:szCs w:val="28"/>
+        </w:rPr>
+        <w:t>10.23670/IRJ.2021.107.5.111</w:t>
+      </w:r>
+      <w:r>
+        <w:rPr>
+          <w:sz w:val="28"/>
+          <w:szCs w:val="28"/>
+        </w:rPr>
+        <w:t>.</w:t>
+      </w:r>
+      <w:r>
+        <w:rPr>
+          <w:rFonts w:eastAsiaTheme="majorEastAsia"/>
+          <w:sz w:val="28"/>
+          <w:szCs w:val="28"/>
+        </w:rPr>
         <w:t xml:space="preserve"> </w:t>
       </w:r>
       <w:r>
@@ -13104,30 +13093,50 @@
         <w:rPr>
           <w:sz w:val="28"/>
           <w:szCs w:val="28"/>
-        </w:rPr>
-      </w:pPr>
-      <w:r>
-        <w:rPr>
-          <w:sz w:val="28"/>
-          <w:szCs w:val="28"/>
-        </w:rPr>
-        <w:t xml:space="preserve">Применение веб-форумов в учебном процессе в период дистанционного обучения. </w:t>
+          <w:lang w:val="en-US"/>
+        </w:rPr>
+      </w:pPr>
+      <w:r>
+        <w:rPr>
+          <w:sz w:val="28"/>
+          <w:szCs w:val="28"/>
+          <w:lang w:val="en-US"/>
+        </w:rPr>
+        <w:t>Östlund, Berit </w:t>
       </w:r>
       <w:r>
         <w:rPr>
           <w:rFonts w:eastAsiaTheme="majorEastAsia"/>
           <w:sz w:val="28"/>
           <w:szCs w:val="28"/>
-        </w:rPr>
-        <w:t>[</w:t>
+          <w:lang w:val="en-US"/>
+        </w:rPr>
+        <w:t>Stress, disruption and community — Adult learners' experiences of obstacles and opportunities in distance education</w:t>
+      </w:r>
+      <w:r>
+        <w:rPr>
+          <w:sz w:val="28"/>
+          <w:szCs w:val="28"/>
+          <w:lang w:val="en-US"/>
+        </w:rPr>
+        <w:t>. Department of Child and Youth Education, Special Education and Counselling, Umeå University.</w:t>
+      </w:r>
+      <w:r>
+        <w:rPr>
+          <w:sz w:val="28"/>
+          <w:szCs w:val="28"/>
+          <w:lang w:val="en-US"/>
+        </w:rPr>
+        <w:t xml:space="preserve"> </w:t>
       </w:r>
       <w:r>
         <w:rPr>
           <w:rFonts w:eastAsiaTheme="majorEastAsia"/>
           <w:sz w:val="28"/>
           <w:szCs w:val="28"/>
-        </w:rPr>
-        <w:t>Электронный ресурс</w:t>
+          <w:lang w:val="en-US"/>
+        </w:rPr>
+        <w:t xml:space="preserve">– </w:t>
       </w:r>
       <w:r>
         <w:rPr>
@@ -13135,22 +13144,16 @@
           <w:sz w:val="28"/>
           <w:szCs w:val="28"/>
         </w:rPr>
-        <w:t>]</w:t>
+        <w:t>Дата</w:t>
       </w:r>
       <w:r>
         <w:rPr>
           <w:rFonts w:eastAsiaTheme="majorEastAsia"/>
           <w:sz w:val="28"/>
           <w:szCs w:val="28"/>
-        </w:rPr>
-        <w:t xml:space="preserve"> — Режим доступа: </w:t>
-      </w:r>
-      <w:r>
-        <w:rPr>
-          <w:sz w:val="28"/>
-          <w:szCs w:val="28"/>
-        </w:rPr>
-        <w:t xml:space="preserve">    </w:t>
+          <w:lang w:val="en-US"/>
+        </w:rPr>
+        <w:t xml:space="preserve"> </w:t>
       </w:r>
       <w:r>
         <w:rPr>
@@ -13158,22 +13161,135 @@
           <w:sz w:val="28"/>
           <w:szCs w:val="28"/>
         </w:rPr>
-        <w:t>https://infourok.ru/primenenie-veb-forumov-v-uchebnom-processe-v-period-distancionnogo-obucheniya-5816796.html</w:t>
-      </w:r>
-      <w:r>
-        <w:rPr>
-          <w:sz w:val="28"/>
-          <w:szCs w:val="28"/>
+        <w:t>обращения</w:t>
+      </w:r>
+      <w:r>
+        <w:rPr>
+          <w:rFonts w:eastAsiaTheme="majorEastAsia"/>
+          <w:sz w:val="28"/>
+          <w:szCs w:val="28"/>
+          <w:lang w:val="en-US"/>
+        </w:rPr>
+        <w:t xml:space="preserve"> (12.05.2023)</w:t>
+      </w:r>
+    </w:p>
+    <w:p>
+      <w:pPr>
+        <w:pStyle w:val="ab"/>
+        <w:numPr>
+          <w:ilvl w:val="0"/>
+          <w:numId w:val="26"/>
+        </w:numPr>
+        <w:spacing w:after="160" w:line="360" w:lineRule="auto"/>
+        <w:rPr>
+          <w:sz w:val="28"/>
+          <w:szCs w:val="28"/>
+        </w:rPr>
+      </w:pPr>
+      <w:r>
+        <w:rPr>
+          <w:sz w:val="28"/>
+          <w:szCs w:val="28"/>
+          <w:lang w:val="en-US"/>
         </w:rPr>
         <w:t xml:space="preserve"> </w:t>
       </w:r>
       <w:r>
         <w:rPr>
+          <w:sz w:val="28"/>
+          <w:szCs w:val="28"/>
+        </w:rPr>
+        <w:t>А.А. Артюхов. </w:t>
+      </w:r>
+      <w:r>
+        <w:rPr>
           <w:rFonts w:eastAsiaTheme="majorEastAsia"/>
           <w:sz w:val="28"/>
           <w:szCs w:val="28"/>
         </w:rPr>
-        <w:t>– Дата обращения (11.05.2023)</w:t>
+        <w:t>НЕКОТОРЫЕ АСПЕКТЫ ТЕОРИИ И ПРАКТИКИ ОРГАНИЗАЦИИ «ДИСТАНЦИОННОГО ОБУЧЕНИЯ» ПРИ ИЗУЧЕНИИ ГЕОГРАФИИ В ОСНОВНОЙ ШКОЛЕ</w:t>
+      </w:r>
+      <w:r>
+        <w:rPr>
+          <w:sz w:val="28"/>
+          <w:szCs w:val="28"/>
+        </w:rPr>
+        <w:t> // Международный научно-исследовательский журнал. — 2021. — Т. Выпуск 5. — С. 53. — </w:t>
+      </w:r>
+      <w:r>
+        <w:rPr>
+          <w:rFonts w:eastAsiaTheme="majorEastAsia"/>
+          <w:sz w:val="28"/>
+          <w:szCs w:val="28"/>
+        </w:rPr>
+        <w:t>ISSN</w:t>
+      </w:r>
+      <w:r>
+        <w:rPr>
+          <w:sz w:val="28"/>
+          <w:szCs w:val="28"/>
+        </w:rPr>
+        <w:t> </w:t>
+      </w:r>
+      <w:r>
+        <w:rPr>
+          <w:rFonts w:eastAsiaTheme="majorEastAsia"/>
+          <w:sz w:val="28"/>
+          <w:szCs w:val="28"/>
+        </w:rPr>
+        <w:t>2303-9868</w:t>
+      </w:r>
+      <w:r>
+        <w:rPr>
+          <w:sz w:val="28"/>
+          <w:szCs w:val="28"/>
+        </w:rPr>
+        <w:t>. — </w:t>
+      </w:r>
+      <w:r>
+        <w:rPr>
+          <w:rFonts w:eastAsiaTheme="majorEastAsia"/>
+          <w:sz w:val="28"/>
+          <w:szCs w:val="28"/>
+        </w:rPr>
+        <w:t>doi</w:t>
+      </w:r>
+      <w:r>
+        <w:rPr>
+          <w:sz w:val="28"/>
+          <w:szCs w:val="28"/>
+        </w:rPr>
+        <w:t>:</w:t>
+      </w:r>
+      <w:r>
+        <w:rPr>
+          <w:rFonts w:eastAsiaTheme="majorEastAsia"/>
+          <w:sz w:val="28"/>
+          <w:szCs w:val="28"/>
+        </w:rPr>
+        <w:t>10.23670/IRJ.2021.107.5.111</w:t>
+      </w:r>
+      <w:r>
+        <w:rPr>
+          <w:sz w:val="28"/>
+          <w:szCs w:val="28"/>
+        </w:rPr>
+        <w:t>.</w:t>
+      </w:r>
+      <w:r>
+        <w:rPr>
+          <w:sz w:val="28"/>
+          <w:szCs w:val="28"/>
+        </w:rPr>
+        <w:t xml:space="preserve"> </w:t>
+      </w:r>
+      <w:r>
+        <w:rPr>
+          <w:rFonts w:eastAsiaTheme="majorEastAsia"/>
+          <w:sz w:val="28"/>
+          <w:szCs w:val="28"/>
+        </w:rPr>
+        <w:t>– Дата обращения (12.05.2023)</w:t>
       </w:r>
     </w:p>
     <w:p>
@@ -13187,451 +13303,32 @@
         <w:rPr>
           <w:sz w:val="28"/>
           <w:szCs w:val="28"/>
-        </w:rPr>
-      </w:pPr>
-      <w:r>
-        <w:rPr>
-          <w:sz w:val="28"/>
-          <w:szCs w:val="28"/>
-        </w:rPr>
-        <w:t> А.А. Артюхов. </w:t>
+          <w:lang w:val="en-US"/>
+        </w:rPr>
+      </w:pPr>
+      <w:r>
+        <w:rPr>
+          <w:sz w:val="28"/>
+          <w:szCs w:val="28"/>
+        </w:rPr>
+        <w:t xml:space="preserve"> </w:t>
+      </w:r>
+      <w:r>
+        <w:rPr>
+          <w:sz w:val="28"/>
+          <w:szCs w:val="28"/>
+          <w:lang w:val="en-US"/>
+        </w:rPr>
+        <w:t>Galusha, Jill M. </w:t>
       </w:r>
       <w:r>
         <w:rPr>
           <w:rFonts w:eastAsiaTheme="majorEastAsia"/>
           <w:sz w:val="28"/>
           <w:szCs w:val="28"/>
-        </w:rPr>
-        <w:t>НЕКОТОРЫЕ АСПЕКТЫ ТЕОРИИ И ПРАКТИКИ ОРГАНИЗАЦИИ «ДИСТАНЦИОННОГО ОБУЧЕНИЯ» ПРИ ИЗУЧЕНИИ ГЕОГРАФИИ В ОСНОВНОЙ ШКОЛЕ</w:t>
-      </w:r>
-      <w:r>
-        <w:rPr>
-          <w:sz w:val="28"/>
-          <w:szCs w:val="28"/>
-        </w:rPr>
-        <w:t> // Международный научно-исследовательский журнал. — 2021. — Т. Выпуск 5. — С. 52. — </w:t>
-      </w:r>
-      <w:r>
-        <w:rPr>
-          <w:rFonts w:eastAsiaTheme="majorEastAsia"/>
-          <w:sz w:val="28"/>
-          <w:szCs w:val="28"/>
-        </w:rPr>
-        <w:t>ISSN</w:t>
-      </w:r>
-      <w:r>
-        <w:rPr>
-          <w:sz w:val="28"/>
-          <w:szCs w:val="28"/>
-        </w:rPr>
-        <w:t> </w:t>
-      </w:r>
-      <w:r>
-        <w:rPr>
-          <w:rFonts w:eastAsiaTheme="majorEastAsia"/>
-          <w:sz w:val="28"/>
-          <w:szCs w:val="28"/>
-        </w:rPr>
-        <w:t>2303-9868</w:t>
-      </w:r>
-      <w:r>
-        <w:rPr>
-          <w:sz w:val="28"/>
-          <w:szCs w:val="28"/>
-        </w:rPr>
-        <w:t>. — </w:t>
-      </w:r>
-      <w:r>
-        <w:rPr>
-          <w:rFonts w:eastAsiaTheme="majorEastAsia"/>
-          <w:sz w:val="28"/>
-          <w:szCs w:val="28"/>
-        </w:rPr>
-        <w:t>doi</w:t>
-      </w:r>
-      <w:r>
-        <w:rPr>
-          <w:sz w:val="28"/>
-          <w:szCs w:val="28"/>
-        </w:rPr>
-        <w:t>:</w:t>
-      </w:r>
-      <w:r>
-        <w:rPr>
-          <w:rFonts w:eastAsiaTheme="majorEastAsia"/>
-          <w:sz w:val="28"/>
-          <w:szCs w:val="28"/>
-        </w:rPr>
-        <w:t>10.23670/IRJ.2021.107.5.111</w:t>
-      </w:r>
-      <w:r>
-        <w:rPr>
-          <w:sz w:val="28"/>
-          <w:szCs w:val="28"/>
-        </w:rPr>
-        <w:t>.</w:t>
-      </w:r>
-      <w:r>
-        <w:rPr>
-          <w:rFonts w:eastAsiaTheme="majorEastAsia"/>
-          <w:sz w:val="28"/>
-          <w:szCs w:val="28"/>
-        </w:rPr>
-        <w:t xml:space="preserve"> </w:t>
-      </w:r>
-      <w:r>
-        <w:rPr>
-          <w:rFonts w:eastAsiaTheme="majorEastAsia"/>
-          <w:sz w:val="28"/>
-          <w:szCs w:val="28"/>
-        </w:rPr>
-        <w:t>– Дата обращения (11.05.2023)</w:t>
-      </w:r>
-    </w:p>
-    <w:p>
-      <w:pPr>
-        <w:pStyle w:val="ab"/>
-        <w:numPr>
-          <w:ilvl w:val="0"/>
-          <w:numId w:val="26"/>
-        </w:numPr>
-        <w:spacing w:after="160" w:line="360" w:lineRule="auto"/>
-        <w:rPr>
-          <w:sz w:val="28"/>
-          <w:szCs w:val="28"/>
           <w:lang w:val="en-US"/>
         </w:rPr>
-      </w:pPr>
-      <w:r>
-        <w:rPr>
-          <w:sz w:val="28"/>
-          <w:szCs w:val="28"/>
-          <w:lang w:val="en-US"/>
-        </w:rPr>
-        <w:t>Östlund, Berit </w:t>
-      </w:r>
-      <w:r>
-        <w:rPr>
-          <w:rFonts w:eastAsiaTheme="majorEastAsia"/>
-          <w:sz w:val="28"/>
-          <w:szCs w:val="28"/>
-          <w:lang w:val="en-US"/>
-        </w:rPr>
-        <w:t>Stress, disruption and com</w:t>
-      </w:r>
-      <w:r>
-        <w:rPr>
-          <w:rFonts w:eastAsiaTheme="majorEastAsia"/>
-          <w:sz w:val="28"/>
-          <w:szCs w:val="28"/>
-          <w:lang w:val="en-US"/>
-        </w:rPr>
-        <w:t>m</w:t>
-      </w:r>
-      <w:r>
-        <w:rPr>
-          <w:rFonts w:eastAsiaTheme="majorEastAsia"/>
-          <w:sz w:val="28"/>
-          <w:szCs w:val="28"/>
-          <w:lang w:val="en-US"/>
-        </w:rPr>
-        <w:t>u</w:t>
-      </w:r>
-      <w:r>
-        <w:rPr>
-          <w:rFonts w:eastAsiaTheme="majorEastAsia"/>
-          <w:sz w:val="28"/>
-          <w:szCs w:val="28"/>
-          <w:lang w:val="en-US"/>
-        </w:rPr>
-        <w:t>nity — Adult learners' experiences of obstacles and opportunities in distance education</w:t>
-      </w:r>
-      <w:r>
-        <w:rPr>
-          <w:sz w:val="28"/>
-          <w:szCs w:val="28"/>
-          <w:lang w:val="en-US"/>
-        </w:rPr>
-        <w:t>. Department of Child and Youth Education, Special Education and Counselling, Umeå University.</w:t>
-      </w:r>
-      <w:r>
-        <w:rPr>
-          <w:sz w:val="28"/>
-          <w:szCs w:val="28"/>
-          <w:lang w:val="en-US"/>
-        </w:rPr>
-        <w:t xml:space="preserve"> </w:t>
-      </w:r>
-      <w:r>
-        <w:rPr>
-          <w:rFonts w:eastAsiaTheme="majorEastAsia"/>
-          <w:sz w:val="28"/>
-          <w:szCs w:val="28"/>
-          <w:lang w:val="en-US"/>
-        </w:rPr>
-        <w:t xml:space="preserve">– </w:t>
-      </w:r>
-      <w:r>
-        <w:rPr>
-          <w:rFonts w:eastAsiaTheme="majorEastAsia"/>
-          <w:sz w:val="28"/>
-          <w:szCs w:val="28"/>
-        </w:rPr>
-        <w:t>Дата</w:t>
-      </w:r>
-      <w:r>
-        <w:rPr>
-          <w:rFonts w:eastAsiaTheme="majorEastAsia"/>
-          <w:sz w:val="28"/>
-          <w:szCs w:val="28"/>
-          <w:lang w:val="en-US"/>
-        </w:rPr>
-        <w:t xml:space="preserve"> </w:t>
-      </w:r>
-      <w:r>
-        <w:rPr>
-          <w:rFonts w:eastAsiaTheme="majorEastAsia"/>
-          <w:sz w:val="28"/>
-          <w:szCs w:val="28"/>
-        </w:rPr>
-        <w:t>обращения</w:t>
-      </w:r>
-      <w:r>
-        <w:rPr>
-          <w:rFonts w:eastAsiaTheme="majorEastAsia"/>
-          <w:sz w:val="28"/>
-          <w:szCs w:val="28"/>
-          <w:lang w:val="en-US"/>
-        </w:rPr>
-        <w:t xml:space="preserve"> (1</w:t>
-      </w:r>
-      <w:r>
-        <w:rPr>
-          <w:rFonts w:eastAsiaTheme="majorEastAsia"/>
-          <w:sz w:val="28"/>
-          <w:szCs w:val="28"/>
-          <w:lang w:val="en-US"/>
-        </w:rPr>
-        <w:t>2</w:t>
-      </w:r>
-      <w:r>
-        <w:rPr>
-          <w:rFonts w:eastAsiaTheme="majorEastAsia"/>
-          <w:sz w:val="28"/>
-          <w:szCs w:val="28"/>
-          <w:lang w:val="en-US"/>
-        </w:rPr>
-        <w:t>.05.2023)</w:t>
-      </w:r>
-    </w:p>
-    <w:p>
-      <w:pPr>
-        <w:pStyle w:val="ab"/>
-        <w:numPr>
-          <w:ilvl w:val="0"/>
-          <w:numId w:val="26"/>
-        </w:numPr>
-        <w:spacing w:after="160" w:line="360" w:lineRule="auto"/>
-        <w:rPr>
-          <w:sz w:val="28"/>
-          <w:szCs w:val="28"/>
-        </w:rPr>
-      </w:pPr>
-      <w:r>
-        <w:rPr>
-          <w:sz w:val="28"/>
-          <w:szCs w:val="28"/>
-          <w:lang w:val="en-US"/>
-        </w:rPr>
-        <w:t xml:space="preserve"> </w:t>
-      </w:r>
-      <w:r>
-        <w:rPr>
-          <w:sz w:val="28"/>
-          <w:szCs w:val="28"/>
-        </w:rPr>
-        <w:t>А.А. Артюхов. </w:t>
-      </w:r>
-      <w:r>
-        <w:rPr>
-          <w:rFonts w:eastAsiaTheme="majorEastAsia"/>
-          <w:sz w:val="28"/>
-          <w:szCs w:val="28"/>
-        </w:rPr>
-        <w:t>НЕКОТОРЫЕ АСПЕКТЫ ТЕОРИИ И ПРАКТИКИ ОРГАНИЗАЦИИ «ДИСТАНЦИОННОГО ОБУЧЕНИЯ» ПРИ ИЗУЧЕНИИ ГЕОГРАФИИ В ОСНОВНОЙ ШКОЛЕ</w:t>
-      </w:r>
-      <w:r>
-        <w:rPr>
-          <w:sz w:val="28"/>
-          <w:szCs w:val="28"/>
-        </w:rPr>
-        <w:t> // Международный научно-исследовательский журнал. — 2021. — Т. Выпуск 5. — С. 53. — </w:t>
-      </w:r>
-      <w:r>
-        <w:rPr>
-          <w:rFonts w:eastAsiaTheme="majorEastAsia"/>
-          <w:sz w:val="28"/>
-          <w:szCs w:val="28"/>
-        </w:rPr>
-        <w:t>ISSN</w:t>
-      </w:r>
-      <w:r>
-        <w:rPr>
-          <w:sz w:val="28"/>
-          <w:szCs w:val="28"/>
-        </w:rPr>
-        <w:t> </w:t>
-      </w:r>
-      <w:r>
-        <w:rPr>
-          <w:rFonts w:eastAsiaTheme="majorEastAsia"/>
-          <w:sz w:val="28"/>
-          <w:szCs w:val="28"/>
-        </w:rPr>
-        <w:t>2303-9868</w:t>
-      </w:r>
-      <w:r>
-        <w:rPr>
-          <w:sz w:val="28"/>
-          <w:szCs w:val="28"/>
-        </w:rPr>
-        <w:t>. — </w:t>
-      </w:r>
-      <w:r>
-        <w:rPr>
-          <w:rFonts w:eastAsiaTheme="majorEastAsia"/>
-          <w:sz w:val="28"/>
-          <w:szCs w:val="28"/>
-        </w:rPr>
-        <w:t>doi</w:t>
-      </w:r>
-      <w:r>
-        <w:rPr>
-          <w:sz w:val="28"/>
-          <w:szCs w:val="28"/>
-        </w:rPr>
-        <w:t>:</w:t>
-      </w:r>
-      <w:r>
-        <w:rPr>
-          <w:rFonts w:eastAsiaTheme="majorEastAsia"/>
-          <w:sz w:val="28"/>
-          <w:szCs w:val="28"/>
-        </w:rPr>
-        <w:t>10.23670/IRJ.2021.107.5.111</w:t>
-      </w:r>
-      <w:r>
-        <w:rPr>
-          <w:sz w:val="28"/>
-          <w:szCs w:val="28"/>
-        </w:rPr>
-        <w:t>.</w:t>
-      </w:r>
-      <w:r>
-        <w:rPr>
-          <w:sz w:val="28"/>
-          <w:szCs w:val="28"/>
-        </w:rPr>
-        <w:t xml:space="preserve"> </w:t>
-      </w:r>
-      <w:r>
-        <w:rPr>
-          <w:rFonts w:eastAsiaTheme="majorEastAsia"/>
-          <w:sz w:val="28"/>
-          <w:szCs w:val="28"/>
-        </w:rPr>
-        <w:t>– Дата обращения (1</w:t>
-      </w:r>
-      <w:r>
-        <w:rPr>
-          <w:rFonts w:eastAsiaTheme="majorEastAsia"/>
-          <w:sz w:val="28"/>
-          <w:szCs w:val="28"/>
-        </w:rPr>
-        <w:t>2</w:t>
-      </w:r>
-      <w:r>
-        <w:rPr>
-          <w:rFonts w:eastAsiaTheme="majorEastAsia"/>
-          <w:sz w:val="28"/>
-          <w:szCs w:val="28"/>
-        </w:rPr>
-        <w:t>.05.2023)</w:t>
-      </w:r>
-    </w:p>
-    <w:p>
-      <w:pPr>
-        <w:pStyle w:val="ab"/>
-        <w:numPr>
-          <w:ilvl w:val="0"/>
-          <w:numId w:val="26"/>
-        </w:numPr>
-        <w:spacing w:after="160" w:line="360" w:lineRule="auto"/>
-        <w:rPr>
-          <w:sz w:val="28"/>
-          <w:szCs w:val="28"/>
-          <w:lang w:val="en-US"/>
-        </w:rPr>
-      </w:pPr>
-      <w:r>
-        <w:rPr>
-          <w:sz w:val="28"/>
-          <w:szCs w:val="28"/>
-        </w:rPr>
-        <w:t xml:space="preserve"> </w:t>
-      </w:r>
-      <w:r>
-        <w:rPr>
-          <w:sz w:val="28"/>
-          <w:szCs w:val="28"/>
-          <w:lang w:val="en-US"/>
-        </w:rPr>
-        <w:t>Galusha, Jill M. </w:t>
-      </w:r>
-      <w:r>
-        <w:rPr>
-          <w:rFonts w:eastAsiaTheme="majorEastAsia"/>
-          <w:sz w:val="28"/>
-          <w:szCs w:val="28"/>
-          <w:lang w:val="en-US"/>
-        </w:rPr>
-        <w:t>Barriers to L</w:t>
-      </w:r>
-      <w:r>
-        <w:rPr>
-          <w:rFonts w:eastAsiaTheme="majorEastAsia"/>
-          <w:sz w:val="28"/>
-          <w:szCs w:val="28"/>
-          <w:lang w:val="en-US"/>
-        </w:rPr>
-        <w:t>e</w:t>
-      </w:r>
-      <w:r>
-        <w:rPr>
-          <w:rFonts w:eastAsiaTheme="majorEastAsia"/>
-          <w:sz w:val="28"/>
-          <w:szCs w:val="28"/>
-          <w:lang w:val="en-US"/>
-        </w:rPr>
-        <w:t>arning in Distance Educa</w:t>
-      </w:r>
-      <w:r>
-        <w:rPr>
-          <w:rFonts w:eastAsiaTheme="majorEastAsia"/>
-          <w:sz w:val="28"/>
-          <w:szCs w:val="28"/>
-          <w:lang w:val="en-US"/>
-        </w:rPr>
-        <w:t>t</w:t>
-      </w:r>
-      <w:r>
-        <w:rPr>
-          <w:rFonts w:eastAsiaTheme="majorEastAsia"/>
-          <w:sz w:val="28"/>
-          <w:szCs w:val="28"/>
-          <w:lang w:val="en-US"/>
-        </w:rPr>
-        <w:t>ion</w:t>
+        <w:t>Barriers to Learning in Distance Education</w:t>
       </w:r>
       <w:r>
         <w:rPr>
@@ -13684,25 +13381,7 @@
           <w:szCs w:val="28"/>
           <w:lang w:val="en-US"/>
         </w:rPr>
-        <w:t xml:space="preserve"> (1</w:t>
-      </w:r>
-      <w:r>
-        <w:rPr>
-          <w:rFonts w:eastAsiaTheme="majorEastAsia"/>
-          <w:sz w:val="28"/>
-          <w:szCs w:val="28"/>
-          <w:lang w:val="en-US"/>
-        </w:rPr>
-        <w:t>2</w:t>
-      </w:r>
-      <w:r>
-        <w:rPr>
-          <w:rFonts w:eastAsiaTheme="majorEastAsia"/>
-          <w:sz w:val="28"/>
-          <w:szCs w:val="28"/>
-          <w:lang w:val="en-US"/>
-        </w:rPr>
-        <w:t>.05.2023)</w:t>
+        <w:t xml:space="preserve"> (12.05.2023)</w:t>
       </w:r>
     </w:p>
     <w:p>
@@ -13742,31 +13421,7 @@
           <w:sz w:val="28"/>
           <w:szCs w:val="28"/>
         </w:rPr>
-        <w:t xml:space="preserve"> </w:t>
-      </w:r>
-      <w:r>
-        <w:rPr>
-          <w:rFonts w:eastAsiaTheme="majorEastAsia"/>
-          <w:sz w:val="28"/>
-          <w:szCs w:val="28"/>
-        </w:rPr>
-        <w:t>– Дата обращения (1</w:t>
-      </w:r>
-      <w:r>
-        <w:rPr>
-          <w:rFonts w:eastAsiaTheme="majorEastAsia"/>
-          <w:sz w:val="28"/>
-          <w:szCs w:val="28"/>
-        </w:rPr>
-        <w:t>3</w:t>
-      </w:r>
-      <w:r>
-        <w:rPr>
-          <w:rFonts w:eastAsiaTheme="majorEastAsia"/>
-          <w:sz w:val="28"/>
-          <w:szCs w:val="28"/>
-        </w:rPr>
-        <w:t>.05.2023)</w:t>
+        <w:t xml:space="preserve"> – Дата обращения (13.05.2023)</w:t>
       </w:r>
     </w:p>
     <w:p>
@@ -13849,15 +13504,43 @@
           <w:sz w:val="28"/>
           <w:szCs w:val="28"/>
         </w:rPr>
-        <w:t>– Дата обращения (1</w:t>
-      </w:r>
+        <w:t>– Дата обращения (13.05.2023)</w:t>
+      </w:r>
+    </w:p>
+    <w:p>
+      <w:pPr>
+        <w:pStyle w:val="ab"/>
+        <w:numPr>
+          <w:ilvl w:val="0"/>
+          <w:numId w:val="26"/>
+        </w:numPr>
+        <w:spacing w:after="160" w:line="360" w:lineRule="auto"/>
+        <w:rPr>
+          <w:sz w:val="28"/>
+          <w:szCs w:val="28"/>
+        </w:rPr>
+      </w:pPr>
       <w:r>
         <w:rPr>
           <w:rFonts w:eastAsiaTheme="majorEastAsia"/>
           <w:sz w:val="28"/>
           <w:szCs w:val="28"/>
         </w:rPr>
-        <w:t>3</w:t>
+        <w:t>Запущен ресурс по дистанционному обучению для учителей</w:t>
+      </w:r>
+      <w:r>
+        <w:rPr>
+          <w:sz w:val="28"/>
+          <w:szCs w:val="28"/>
+        </w:rPr>
+        <w:t>. Российская газета.</w:t>
+      </w:r>
+      <w:r>
+        <w:rPr>
+          <w:sz w:val="28"/>
+          <w:szCs w:val="28"/>
+        </w:rPr>
+        <w:t xml:space="preserve"> </w:t>
       </w:r>
       <w:r>
         <w:rPr>
@@ -13865,7 +13548,28 @@
           <w:sz w:val="28"/>
           <w:szCs w:val="28"/>
         </w:rPr>
-        <w:t>.05.2023)</w:t>
+        <w:t xml:space="preserve">Режим доступа: </w:t>
+      </w:r>
+      <w:r>
+        <w:rPr>
+          <w:sz w:val="28"/>
+          <w:szCs w:val="28"/>
+        </w:rPr>
+        <w:t xml:space="preserve">  </w:t>
+      </w:r>
+      <w:r>
+        <w:rPr>
+          <w:sz w:val="28"/>
+          <w:szCs w:val="28"/>
+        </w:rPr>
+        <w:t>https://rg.ru/2020/03/30/zapushchen-resurs-po-distancionnomu-obucheniiu-dlia-uchitelej.html</w:t>
+      </w:r>
+      <w:r>
+        <w:rPr>
+          <w:sz w:val="28"/>
+          <w:szCs w:val="28"/>
+        </w:rPr>
+        <w:t xml:space="preserve"> – Дата обращения (13.05.2023)</w:t>
       </w:r>
     </w:p>
     <w:p>
@@ -13883,18 +13587,85 @@
       </w:pPr>
       <w:r>
         <w:rPr>
+          <w:sz w:val="28"/>
+          <w:szCs w:val="28"/>
+        </w:rPr>
+        <w:t> А.А. Артюхов. </w:t>
+      </w:r>
+      <w:r>
+        <w:rPr>
           <w:rFonts w:eastAsiaTheme="majorEastAsia"/>
           <w:sz w:val="28"/>
           <w:szCs w:val="28"/>
         </w:rPr>
-        <w:t>Запущен ресурс по дистанционному обучению для учителей</w:t>
-      </w:r>
-      <w:r>
-        <w:rPr>
-          <w:sz w:val="28"/>
-          <w:szCs w:val="28"/>
-        </w:rPr>
-        <w:t>. Российская газета.</w:t>
+        <w:t>НЕКОТОРЫЕ АСПЕКТЫ ТЕОРИИ И ПРАКТИКИ ОРГАНИЗАЦИИ «ДИСТАНЦИОННОГО ОБУЧЕНИЯ» ПРИ ИЗУЧЕНИИ ГЕОГРАФИИ В ОСНОВНОЙ ШКОЛЕ</w:t>
+      </w:r>
+      <w:r>
+        <w:rPr>
+          <w:sz w:val="28"/>
+          <w:szCs w:val="28"/>
+        </w:rPr>
+        <w:t> // Международный научно-исследовательский журнал. — 2021. — Т. Выпуск 5. — С. 52. — </w:t>
+      </w:r>
+      <w:r>
+        <w:rPr>
+          <w:rFonts w:eastAsiaTheme="majorEastAsia"/>
+          <w:sz w:val="28"/>
+          <w:szCs w:val="28"/>
+        </w:rPr>
+        <w:t>ISSN</w:t>
+      </w:r>
+      <w:r>
+        <w:rPr>
+          <w:sz w:val="28"/>
+          <w:szCs w:val="28"/>
+        </w:rPr>
+        <w:t> </w:t>
+      </w:r>
+      <w:r>
+        <w:rPr>
+          <w:rFonts w:eastAsiaTheme="majorEastAsia"/>
+          <w:sz w:val="28"/>
+          <w:szCs w:val="28"/>
+        </w:rPr>
+        <w:t>2303-9868</w:t>
+      </w:r>
+      <w:r>
+        <w:rPr>
+          <w:sz w:val="28"/>
+          <w:szCs w:val="28"/>
+        </w:rPr>
+        <w:t>. — </w:t>
+      </w:r>
+      <w:r>
+        <w:rPr>
+          <w:rFonts w:eastAsiaTheme="majorEastAsia"/>
+          <w:sz w:val="28"/>
+          <w:szCs w:val="28"/>
+        </w:rPr>
+        <w:t>doi</w:t>
+      </w:r>
+      <w:r>
+        <w:rPr>
+          <w:sz w:val="28"/>
+          <w:szCs w:val="28"/>
+        </w:rPr>
+        <w:t>:</w:t>
+      </w:r>
+      <w:r>
+        <w:rPr>
+          <w:rFonts w:eastAsiaTheme="majorEastAsia"/>
+          <w:sz w:val="28"/>
+          <w:szCs w:val="28"/>
+        </w:rPr>
+        <w:t>10.23670/IRJ.2021.107.5.111</w:t>
+      </w:r>
+      <w:r>
+        <w:rPr>
+          <w:sz w:val="28"/>
+          <w:szCs w:val="28"/>
+        </w:rPr>
+        <w:t>.</w:t>
       </w:r>
       <w:r>
         <w:rPr>
@@ -13909,29 +13680,10 @@
           <w:sz w:val="28"/>
           <w:szCs w:val="28"/>
         </w:rPr>
-        <w:t xml:space="preserve">Режим доступа: </w:t>
-      </w:r>
-      <w:r>
-        <w:rPr>
-          <w:sz w:val="28"/>
-          <w:szCs w:val="28"/>
-        </w:rPr>
-        <w:t xml:space="preserve">  </w:t>
-      </w:r>
-      <w:r>
-        <w:rPr>
-          <w:sz w:val="28"/>
-          <w:szCs w:val="28"/>
-        </w:rPr>
-        <w:t>https://rg.ru/2020/03/30/zapushchen-resurs-po-distancionnomu-obucheniiu-dlia-uchitelej.html</w:t>
-      </w:r>
-      <w:r>
-        <w:rPr>
-          <w:sz w:val="28"/>
-          <w:szCs w:val="28"/>
-        </w:rPr>
-        <w:t xml:space="preserve"> – Дата обращения (13.05.2023)</w:t>
-      </w:r>
+        <w:t>– Дата обращения (14.05.2023).</w:t>
+      </w:r>
+      <w:bookmarkStart w:id="44" w:name="_GoBack"/>
+      <w:bookmarkEnd w:id="44"/>
     </w:p>
     <w:p>
       <w:pPr>
@@ -13951,7 +13703,14 @@
           <w:sz w:val="28"/>
           <w:szCs w:val="28"/>
         </w:rPr>
-        <w:t> А.А. Артюхов. </w:t>
+        <w:t xml:space="preserve"> </w:t>
+      </w:r>
+      <w:r>
+        <w:rPr>
+          <w:sz w:val="28"/>
+          <w:szCs w:val="28"/>
+        </w:rPr>
+        <w:t xml:space="preserve">Модели дистанционного образования. </w:t>
       </w:r>
       <w:r>
         <w:rPr>
@@ -13959,14 +13718,7 @@
           <w:sz w:val="28"/>
           <w:szCs w:val="28"/>
         </w:rPr>
-        <w:t>НЕКОТОРЫЕ АСПЕКТЫ ТЕОРИИ И ПРАКТИКИ ОРГАНИЗАЦИИ «ДИСТАНЦИОННОГО ОБУЧЕНИЯ» ПРИ ИЗУЧЕНИИ ГЕОГРАФИИ В ОСНОВНОЙ ШКОЛЕ</w:t>
-      </w:r>
-      <w:r>
-        <w:rPr>
-          <w:sz w:val="28"/>
-          <w:szCs w:val="28"/>
-        </w:rPr>
-        <w:t> // Международный научно-исследовательский журнал. — 2021. — Т. Выпуск 5. — С. 52. — </w:t>
+        <w:t>[</w:t>
       </w:r>
       <w:r>
         <w:rPr>
@@ -13974,14 +13726,7 @@
           <w:sz w:val="28"/>
           <w:szCs w:val="28"/>
         </w:rPr>
-        <w:t>ISSN</w:t>
-      </w:r>
-      <w:r>
-        <w:rPr>
-          <w:sz w:val="28"/>
-          <w:szCs w:val="28"/>
-        </w:rPr>
-        <w:t> </w:t>
+        <w:t>Электронный ресурс</w:t>
       </w:r>
       <w:r>
         <w:rPr>
@@ -13989,14 +13734,7 @@
           <w:sz w:val="28"/>
           <w:szCs w:val="28"/>
         </w:rPr>
-        <w:t>2303-9868</w:t>
-      </w:r>
-      <w:r>
-        <w:rPr>
-          <w:sz w:val="28"/>
-          <w:szCs w:val="28"/>
-        </w:rPr>
-        <w:t>. — </w:t>
+        <w:t>]</w:t>
       </w:r>
       <w:r>
         <w:rPr>
@@ -14004,14 +13742,14 @@
           <w:sz w:val="28"/>
           <w:szCs w:val="28"/>
         </w:rPr>
-        <w:t>doi</w:t>
-      </w:r>
-      <w:r>
-        <w:rPr>
-          <w:sz w:val="28"/>
-          <w:szCs w:val="28"/>
-        </w:rPr>
-        <w:t>:</w:t>
+        <w:t xml:space="preserve"> — Режим доступа: </w:t>
+      </w:r>
+      <w:r>
+        <w:rPr>
+          <w:sz w:val="28"/>
+          <w:szCs w:val="28"/>
+        </w:rPr>
+        <w:t xml:space="preserve"> </w:t>
       </w:r>
       <w:r>
         <w:rPr>
@@ -14019,14 +13757,31 @@
           <w:sz w:val="28"/>
           <w:szCs w:val="28"/>
         </w:rPr>
-        <w:t>10.23670/IRJ.2021.107.5.111</w:t>
-      </w:r>
-      <w:r>
-        <w:rPr>
-          <w:sz w:val="28"/>
-          <w:szCs w:val="28"/>
-        </w:rPr>
-        <w:t>.</w:t>
+        <w:t>https://tsput.ru/res/informat/aosit/Lection3.htm#_Toc117301364</w:t>
+      </w:r>
+      <w:r>
+        <w:rPr>
+          <w:rFonts w:eastAsiaTheme="majorEastAsia"/>
+          <w:sz w:val="28"/>
+          <w:szCs w:val="28"/>
+        </w:rPr>
+        <w:t xml:space="preserve"> – Дата обращения (1</w:t>
+      </w:r>
+      <w:r>
+        <w:rPr>
+          <w:rFonts w:eastAsiaTheme="majorEastAsia"/>
+          <w:sz w:val="28"/>
+          <w:szCs w:val="28"/>
+        </w:rPr>
+        <w:t>4</w:t>
+      </w:r>
+      <w:r>
+        <w:rPr>
+          <w:rFonts w:eastAsiaTheme="majorEastAsia"/>
+          <w:sz w:val="28"/>
+          <w:szCs w:val="28"/>
+        </w:rPr>
+        <w:t>.05.2023).</w:t>
       </w:r>
     </w:p>
     <w:p>
@@ -14054,7 +13809,7 @@
           <w:sz w:val="28"/>
           <w:szCs w:val="28"/>
         </w:rPr>
-        <w:t xml:space="preserve">Модели дистанционного образования. </w:t>
+        <w:t xml:space="preserve">Модели дистанционного обучения. </w:t>
       </w:r>
       <w:r>
         <w:rPr>
@@ -14101,7 +13856,7 @@
           <w:sz w:val="28"/>
           <w:szCs w:val="28"/>
         </w:rPr>
-        <w:t>https:</w:t>
+        <w:t>https://studfile.net/preview/8976549/page:12/</w:t>
       </w:r>
       <w:r>
         <w:rPr>
@@ -14109,178 +13864,7 @@
           <w:sz w:val="28"/>
           <w:szCs w:val="28"/>
         </w:rPr>
-        <w:t>/</w:t>
-      </w:r>
-      <w:r>
-        <w:rPr>
-          <w:rFonts w:eastAsiaTheme="majorEastAsia"/>
-          <w:sz w:val="28"/>
-          <w:szCs w:val="28"/>
-        </w:rPr>
-        <w:t>/tsput.ru/res/informat/aosit/Lection3.htm#_Toc117301364</w:t>
-      </w:r>
-      <w:r>
-        <w:rPr>
-          <w:rFonts w:eastAsiaTheme="majorEastAsia"/>
-          <w:sz w:val="28"/>
-          <w:szCs w:val="28"/>
-        </w:rPr>
-        <w:t xml:space="preserve"> </w:t>
-      </w:r>
-      <w:r>
-        <w:rPr>
-          <w:rFonts w:eastAsiaTheme="majorEastAsia"/>
-          <w:sz w:val="28"/>
-          <w:szCs w:val="28"/>
-        </w:rPr>
-        <w:t>– Дата обращения (1</w:t>
-      </w:r>
-      <w:r>
-        <w:rPr>
-          <w:rFonts w:eastAsiaTheme="majorEastAsia"/>
-          <w:sz w:val="28"/>
-          <w:szCs w:val="28"/>
-        </w:rPr>
-        <w:t>4</w:t>
-      </w:r>
-      <w:r>
-        <w:rPr>
-          <w:rFonts w:eastAsiaTheme="majorEastAsia"/>
-          <w:sz w:val="28"/>
-          <w:szCs w:val="28"/>
-        </w:rPr>
-        <w:t>.05.2023)</w:t>
-      </w:r>
-      <w:r>
-        <w:rPr>
-          <w:rFonts w:eastAsiaTheme="majorEastAsia"/>
-          <w:sz w:val="28"/>
-          <w:szCs w:val="28"/>
-        </w:rPr>
-        <w:t>.</w:t>
-      </w:r>
-    </w:p>
-    <w:p>
-      <w:pPr>
-        <w:pStyle w:val="ab"/>
-        <w:numPr>
-          <w:ilvl w:val="0"/>
-          <w:numId w:val="26"/>
-        </w:numPr>
-        <w:spacing w:after="160" w:line="360" w:lineRule="auto"/>
-        <w:rPr>
-          <w:sz w:val="28"/>
-          <w:szCs w:val="28"/>
-        </w:rPr>
-      </w:pPr>
-      <w:r>
-        <w:rPr>
-          <w:sz w:val="28"/>
-          <w:szCs w:val="28"/>
-        </w:rPr>
-        <w:t xml:space="preserve"> </w:t>
-      </w:r>
-      <w:r>
-        <w:rPr>
-          <w:sz w:val="28"/>
-          <w:szCs w:val="28"/>
-        </w:rPr>
-        <w:t xml:space="preserve">Модели дистанционного обучения. </w:t>
-      </w:r>
-      <w:r>
-        <w:rPr>
-          <w:rFonts w:eastAsiaTheme="majorEastAsia"/>
-          <w:sz w:val="28"/>
-          <w:szCs w:val="28"/>
-        </w:rPr>
-        <w:t>[</w:t>
-      </w:r>
-      <w:r>
-        <w:rPr>
-          <w:rFonts w:eastAsiaTheme="majorEastAsia"/>
-          <w:sz w:val="28"/>
-          <w:szCs w:val="28"/>
-        </w:rPr>
-        <w:t>Электронный ресурс</w:t>
-      </w:r>
-      <w:r>
-        <w:rPr>
-          <w:rFonts w:eastAsiaTheme="majorEastAsia"/>
-          <w:sz w:val="28"/>
-          <w:szCs w:val="28"/>
-        </w:rPr>
-        <w:t>]</w:t>
-      </w:r>
-      <w:r>
-        <w:rPr>
-          <w:rFonts w:eastAsiaTheme="majorEastAsia"/>
-          <w:sz w:val="28"/>
-          <w:szCs w:val="28"/>
-        </w:rPr>
-        <w:t xml:space="preserve"> — Режим доступа: </w:t>
-      </w:r>
-      <w:r>
-        <w:rPr>
-          <w:sz w:val="28"/>
-          <w:szCs w:val="28"/>
-        </w:rPr>
-        <w:t xml:space="preserve"> </w:t>
-      </w:r>
-      <w:r>
-        <w:rPr>
-          <w:rFonts w:eastAsiaTheme="majorEastAsia"/>
-          <w:sz w:val="28"/>
-          <w:szCs w:val="28"/>
-        </w:rPr>
-        <w:t>https://studfile.net/preview/8976549/pa</w:t>
-      </w:r>
-      <w:r>
-        <w:rPr>
-          <w:rFonts w:eastAsiaTheme="majorEastAsia"/>
-          <w:sz w:val="28"/>
-          <w:szCs w:val="28"/>
-        </w:rPr>
-        <w:t>g</w:t>
-      </w:r>
-      <w:r>
-        <w:rPr>
-          <w:rFonts w:eastAsiaTheme="majorEastAsia"/>
-          <w:sz w:val="28"/>
-          <w:szCs w:val="28"/>
-        </w:rPr>
-        <w:t>e:12/</w:t>
-      </w:r>
-      <w:r>
-        <w:rPr>
-          <w:rFonts w:eastAsiaTheme="majorEastAsia"/>
-          <w:sz w:val="28"/>
-          <w:szCs w:val="28"/>
-        </w:rPr>
-        <w:t xml:space="preserve"> </w:t>
-      </w:r>
-      <w:r>
-        <w:rPr>
-          <w:rFonts w:eastAsiaTheme="majorEastAsia"/>
-          <w:sz w:val="28"/>
-          <w:szCs w:val="28"/>
-        </w:rPr>
-        <w:t>–</w:t>
-      </w:r>
-      <w:r>
-        <w:rPr>
-          <w:rFonts w:eastAsiaTheme="majorEastAsia"/>
-          <w:sz w:val="28"/>
-          <w:szCs w:val="28"/>
-        </w:rPr>
-        <w:t xml:space="preserve"> </w:t>
-      </w:r>
-      <w:r>
-        <w:rPr>
-          <w:rFonts w:eastAsiaTheme="majorEastAsia"/>
-          <w:sz w:val="28"/>
-          <w:szCs w:val="28"/>
-        </w:rPr>
-        <w:t>Дата обращения (14.05.2023).</w:t>
+        <w:t xml:space="preserve"> – Дата обращения (14.05.2023).</w:t>
       </w:r>
     </w:p>
     <w:p>
@@ -14340,49 +13924,15 @@
           <w:sz w:val="28"/>
           <w:szCs w:val="28"/>
         </w:rPr>
-        <w:t>https://disshelp.ru/blo</w:t>
-      </w:r>
-      <w:bookmarkStart w:id="44" w:name="_GoBack"/>
-      <w:bookmarkEnd w:id="44"/>
+        <w:t>https://disshelp.ru/blog/spetsifika-proektirovaniya-planirovaniya-i-razrabotki-programm-distantsionnogo-obucheniya-dlya-polnogo-i-chastichnogo-distanta/</w:t>
+      </w:r>
       <w:r>
         <w:rPr>
           <w:rFonts w:eastAsiaTheme="majorEastAsia"/>
           <w:sz w:val="28"/>
           <w:szCs w:val="28"/>
         </w:rPr>
-        <w:t>g/spetsifika-proektirovaniya-planirovaniya-i-razrabot</w:t>
-      </w:r>
-      <w:r>
-        <w:rPr>
-          <w:rFonts w:eastAsiaTheme="majorEastAsia"/>
-          <w:sz w:val="28"/>
-          <w:szCs w:val="28"/>
-        </w:rPr>
-        <w:t>k</w:t>
-      </w:r>
-      <w:r>
-        <w:rPr>
-          <w:rFonts w:eastAsiaTheme="majorEastAsia"/>
-          <w:sz w:val="28"/>
-          <w:szCs w:val="28"/>
-        </w:rPr>
-        <w:t>i-programm-distantsionnogo-obucheniya-dlya-polnogo-i-chastichnogo-distanta/</w:t>
-      </w:r>
-      <w:r>
-        <w:rPr>
-          <w:rFonts w:eastAsiaTheme="majorEastAsia"/>
-          <w:sz w:val="28"/>
-          <w:szCs w:val="28"/>
-        </w:rPr>
-        <w:t xml:space="preserve"> </w:t>
-      </w:r>
-      <w:r>
-        <w:rPr>
-          <w:rFonts w:eastAsiaTheme="majorEastAsia"/>
-          <w:sz w:val="28"/>
-          <w:szCs w:val="28"/>
-        </w:rPr>
-        <w:t>–</w:t>
+        <w:t xml:space="preserve"> –</w:t>
       </w:r>
       <w:r>
         <w:rPr>
@@ -14444,6 +13994,7 @@
         <w:docPartUnique/>
       </w:docPartObj>
     </w:sdtPr>
+    <w:sdtEndPr/>
     <w:sdtContent>
       <w:p>
         <w:pPr>

</xml_diff>

<commit_message>
v1.1 php to5 (edit) po4 (edit)
</commit_message>
<xml_diff>
--- a/others/Отчёт по практике.docx
+++ b/others/Отчёт по практике.docx
@@ -10,6 +10,8 @@
           <w:color w:val="000000" w:themeColor="text1"/>
         </w:rPr>
       </w:pPr>
+      <w:bookmarkStart w:id="0" w:name="_GoBack"/>
+      <w:bookmarkEnd w:id="0"/>
     </w:p>
     <w:p>
       <w:pPr>
@@ -1446,14 +1448,14 @@
         <w:pStyle w:val="1"/>
         <w:spacing w:line="276" w:lineRule="auto"/>
       </w:pPr>
-      <w:bookmarkStart w:id="0" w:name="_Toc10154206"/>
-      <w:bookmarkStart w:id="1" w:name="_Toc488171165"/>
+      <w:bookmarkStart w:id="1" w:name="_Toc10154206"/>
+      <w:bookmarkStart w:id="2" w:name="_Toc488171165"/>
       <w:r>
         <w:lastRenderedPageBreak/>
         <w:t>Введение</w:t>
       </w:r>
-      <w:bookmarkEnd w:id="0"/>
       <w:bookmarkEnd w:id="1"/>
+      <w:bookmarkEnd w:id="2"/>
     </w:p>
     <w:p>
       <w:pPr>
@@ -1829,19 +1831,19 @@
         <w:pStyle w:val="1"/>
         <w:jc w:val="left"/>
       </w:pPr>
-      <w:bookmarkStart w:id="2" w:name="_Toc488171166"/>
+      <w:bookmarkStart w:id="3" w:name="_Toc488171166"/>
     </w:p>
     <w:p>
       <w:pPr>
         <w:pStyle w:val="1"/>
       </w:pPr>
-      <w:bookmarkStart w:id="3" w:name="_Toc10154207"/>
+      <w:bookmarkStart w:id="4" w:name="_Toc10154207"/>
       <w:r>
         <w:lastRenderedPageBreak/>
         <w:t>1. История предприятия, его размеры и специализация</w:t>
       </w:r>
-      <w:bookmarkEnd w:id="2"/>
       <w:bookmarkEnd w:id="3"/>
+      <w:bookmarkEnd w:id="4"/>
     </w:p>
     <w:p>
       <w:pPr>
@@ -2043,14 +2045,14 @@
         <w:ind w:left="708" w:firstLine="708"/>
         <w:jc w:val="left"/>
       </w:pPr>
-      <w:bookmarkStart w:id="4" w:name="_Toc10154208"/>
-      <w:bookmarkStart w:id="5" w:name="_Toc488171167"/>
+      <w:bookmarkStart w:id="5" w:name="_Toc10154208"/>
+      <w:bookmarkStart w:id="6" w:name="_Toc488171167"/>
       <w:r>
         <w:lastRenderedPageBreak/>
         <w:t>2. Схема организационной структуры предприятия</w:t>
       </w:r>
-      <w:bookmarkEnd w:id="4"/>
       <w:bookmarkEnd w:id="5"/>
+      <w:bookmarkEnd w:id="6"/>
     </w:p>
     <w:p>
       <w:pPr>
@@ -2087,7 +2089,7 @@
       <w:pPr>
         <w:pStyle w:val="1"/>
       </w:pPr>
-      <w:bookmarkStart w:id="6" w:name="_Toc488171168"/>
+      <w:bookmarkStart w:id="7" w:name="_Toc488171168"/>
       <w:r>
         <w:rPr>
           <w:noProof/>
@@ -2173,7 +2175,7 @@
       <w:pPr>
         <w:pStyle w:val="1"/>
       </w:pPr>
-      <w:bookmarkStart w:id="7" w:name="_Toc10154209"/>
+      <w:bookmarkStart w:id="8" w:name="_Toc10154209"/>
     </w:p>
     <w:p>
       <w:pPr>
@@ -2193,8 +2195,8 @@
         <w:lastRenderedPageBreak/>
         <w:t>3. Должностные инструкции сотрудников IT-отдела</w:t>
       </w:r>
-      <w:bookmarkEnd w:id="6"/>
       <w:bookmarkEnd w:id="7"/>
+      <w:bookmarkEnd w:id="8"/>
     </w:p>
     <w:p>
       <w:pPr>
@@ -2204,7 +2206,7 @@
           <w:szCs w:val="28"/>
         </w:rPr>
       </w:pPr>
-      <w:bookmarkStart w:id="8" w:name="_Toc10154210"/>
+      <w:bookmarkStart w:id="9" w:name="_Toc10154210"/>
       <w:r>
         <w:rPr>
           <w:rFonts w:cs="Times New Roman"/>
@@ -2212,7 +2214,7 @@
         </w:rPr>
         <w:t>3.1 Общие положения</w:t>
       </w:r>
-      <w:bookmarkEnd w:id="8"/>
+      <w:bookmarkEnd w:id="9"/>
     </w:p>
     <w:p/>
     <w:p>
@@ -2868,7 +2870,7 @@
           <w:szCs w:val="28"/>
         </w:rPr>
       </w:pPr>
-      <w:bookmarkStart w:id="9" w:name="_Toc10154211"/>
+      <w:bookmarkStart w:id="10" w:name="_Toc10154211"/>
       <w:r>
         <w:rPr>
           <w:rFonts w:cs="Times New Roman"/>
@@ -2876,7 +2878,7 @@
         </w:rPr>
         <w:t>3.2 Должностные обязанности программиста</w:t>
       </w:r>
-      <w:bookmarkEnd w:id="9"/>
+      <w:bookmarkEnd w:id="10"/>
     </w:p>
     <w:p/>
     <w:p>
@@ -3189,11 +3191,11 @@
       <w:pPr>
         <w:pStyle w:val="2"/>
       </w:pPr>
-      <w:bookmarkStart w:id="10" w:name="_Toc10154212"/>
+      <w:bookmarkStart w:id="11" w:name="_Toc10154212"/>
       <w:r>
         <w:t>3.3 Права программиста</w:t>
       </w:r>
-      <w:bookmarkEnd w:id="10"/>
+      <w:bookmarkEnd w:id="11"/>
     </w:p>
     <w:p/>
     <w:p>
@@ -3393,12 +3395,12 @@
       <w:pPr>
         <w:pStyle w:val="2"/>
       </w:pPr>
-      <w:bookmarkStart w:id="11" w:name="_Toc10154213"/>
+      <w:bookmarkStart w:id="12" w:name="_Toc10154213"/>
       <w:r>
         <w:lastRenderedPageBreak/>
         <w:t>3.4 Ответственность программиста</w:t>
       </w:r>
-      <w:bookmarkEnd w:id="11"/>
+      <w:bookmarkEnd w:id="12"/>
     </w:p>
     <w:p/>
     <w:p>
@@ -3493,8 +3495,8 @@
           <w:b w:val="0"/>
         </w:rPr>
       </w:pPr>
-      <w:bookmarkStart w:id="12" w:name="_Toc10154214"/>
-      <w:bookmarkStart w:id="13" w:name="_Toc488171169"/>
+      <w:bookmarkStart w:id="13" w:name="_Toc10154214"/>
+      <w:bookmarkStart w:id="14" w:name="_Toc488171169"/>
       <w:r>
         <w:rPr>
           <w:color w:val="00000A"/>
@@ -3515,8 +3517,8 @@
         </w:rPr>
         <w:t>-отдела</w:t>
       </w:r>
-      <w:bookmarkEnd w:id="12"/>
       <w:bookmarkEnd w:id="13"/>
+      <w:bookmarkEnd w:id="14"/>
     </w:p>
     <w:p>
       <w:pPr>
@@ -3823,8 +3825,8 @@
         <w:spacing w:before="0" w:beforeAutospacing="0" w:after="0" w:afterAutospacing="0"/>
         <w:ind w:firstLine="851"/>
       </w:pPr>
-      <w:bookmarkStart w:id="14" w:name="_Toc10154215"/>
-      <w:bookmarkStart w:id="15" w:name="_Toc488171170"/>
+      <w:bookmarkStart w:id="15" w:name="_Toc10154215"/>
+      <w:bookmarkStart w:id="16" w:name="_Toc488171170"/>
       <w:r>
         <w:rPr>
           <w:color w:val="00000A"/>
@@ -3845,8 +3847,8 @@
         </w:rPr>
         <w:t>-отдела</w:t>
       </w:r>
-      <w:bookmarkEnd w:id="14"/>
       <w:bookmarkEnd w:id="15"/>
+      <w:bookmarkEnd w:id="16"/>
     </w:p>
     <w:p>
       <w:pPr>
@@ -4076,15 +4078,7 @@
           <w:sz w:val="28"/>
           <w:szCs w:val="28"/>
         </w:rPr>
-        <w:t xml:space="preserve">Даже если речь идет о рабочем месте, которое используется каждый день и регулярно проверяется специалистами (как, например, в офисе или учебном заведении), нельзя терять бдительность. Перед тем, как включить компьютер, необходимо уделить пару минут следующим действиям: нужно убедиться в том, что в зоне досягаемости отсутствуют оголенные провода и различные шнуры. Они не только мешают работе, но и несут потенциальную опасность в случае короткого замыкания; нельзя начинать работу на технике с видимым повреждением. В случае обнаружения трещины на корпусе или повреждений другого рода, нужно обратиться за помощью в сервисный центр. Это же относится к ПК с неисправным индикатором включения/выключения. Предметы на столе не должны мешать обзору, пользованию мышкой и </w:t>
-      </w:r>
-      <w:r>
-        <w:rPr>
-          <w:sz w:val="28"/>
-          <w:szCs w:val="28"/>
-        </w:rPr>
-        <w:lastRenderedPageBreak/>
-        <w:t>клавиатурой. Поверхность экрана должна быть абсолютно чистой; на системном блоке не должно находиться никаких предметов, так как в результате вибраций может нарушиться работа устройства. Нужно убедиться в том, что никакие посторонние предметы не мешают работе системе охлаждения. Недопустимо включать персональный компьютер в удлинители и розетки, в которых отсутствует заземляющая шина.</w:t>
+        <w:t>Даже если речь идет о рабочем месте, которое используется каждый день и регулярно проверяется специалистами (как, например, в офисе или учебном заведении), нельзя терять бдительность. Перед тем, как включить компьютер, необходимо уделить пару минут следующим действиям: нужно убедиться в том, что в зоне досягаемости отсутствуют оголенные провода и различные шнуры. Они не только мешают работе, но и несут потенциальную опасность в случае короткого замыкания; нельзя начинать работу на технике с видимым повреждением. В случае обнаружения трещины на корпусе или повреждений другого рода, нужно обратиться за помощью в сервисный центр. Это же относится к ПК с неисправным индикатором включения/выключения. Предметы на столе не должны мешать обзору, пользованию мышкой и клавиатурой. Поверхность экрана должна быть абсолютно чистой; на системном блоке не должно находиться никаких предметов, так как в результате вибраций может нарушиться работа устройства. Нужно убедиться в том, что никакие посторонние предметы не мешают работе системе охлаждения. Недопустимо включать персональный компьютер в удлинители и розетки, в которых отсутствует заземляющая шина.</w:t>
       </w:r>
     </w:p>
     <w:p>
@@ -4163,14 +4157,14 @@
           <w:szCs w:val="28"/>
         </w:rPr>
       </w:pPr>
-      <w:bookmarkStart w:id="16" w:name="_Toc487221080"/>
+      <w:bookmarkStart w:id="17" w:name="_Toc487221080"/>
       <w:r>
         <w:rPr>
           <w:sz w:val="28"/>
         </w:rPr>
         <w:t>Элементы системы</w:t>
       </w:r>
-      <w:bookmarkEnd w:id="16"/>
+      <w:bookmarkEnd w:id="17"/>
     </w:p>
     <w:p>
       <w:pPr>
@@ -4215,14 +4209,14 @@
           <w:szCs w:val="28"/>
         </w:rPr>
       </w:pPr>
-      <w:bookmarkStart w:id="17" w:name="_Toc487221081"/>
+      <w:bookmarkStart w:id="18" w:name="_Toc487221081"/>
       <w:r>
         <w:rPr>
           <w:sz w:val="28"/>
         </w:rPr>
         <w:t>Техника безопасности</w:t>
       </w:r>
-      <w:bookmarkEnd w:id="17"/>
+      <w:bookmarkEnd w:id="18"/>
     </w:p>
     <w:p>
       <w:pPr>
@@ -4258,14 +4252,14 @@
           <w:szCs w:val="28"/>
         </w:rPr>
       </w:pPr>
-      <w:bookmarkStart w:id="18" w:name="_Toc487221082"/>
+      <w:bookmarkStart w:id="19" w:name="_Toc487221082"/>
       <w:r>
         <w:rPr>
           <w:sz w:val="28"/>
         </w:rPr>
         <w:t>Цель</w:t>
       </w:r>
-      <w:bookmarkEnd w:id="18"/>
+      <w:bookmarkEnd w:id="19"/>
     </w:p>
     <w:p>
       <w:pPr>
@@ -4395,7 +4389,7 @@
           <w:szCs w:val="28"/>
         </w:rPr>
       </w:pPr>
-      <w:bookmarkStart w:id="19" w:name="_Toc487221083"/>
+      <w:bookmarkStart w:id="20" w:name="_Toc487221083"/>
       <w:r>
         <w:rPr>
           <w:sz w:val="28"/>
@@ -4403,7 +4397,7 @@
         </w:rPr>
         <w:t>Значимость</w:t>
       </w:r>
-      <w:bookmarkEnd w:id="19"/>
+      <w:bookmarkEnd w:id="20"/>
     </w:p>
     <w:p>
       <w:pPr>
@@ -4454,7 +4448,6 @@
           <w:sz w:val="28"/>
           <w:szCs w:val="28"/>
         </w:rPr>
-        <w:lastRenderedPageBreak/>
         <w:t>Необходимость в сведении внештатных ситуаций к минимуму.</w:t>
       </w:r>
     </w:p>
@@ -4501,7 +4494,7 @@
           <w:szCs w:val="28"/>
         </w:rPr>
       </w:pPr>
-      <w:bookmarkStart w:id="20" w:name="_Toc487221084"/>
+      <w:bookmarkStart w:id="21" w:name="_Toc487221084"/>
       <w:r>
         <w:rPr>
           <w:sz w:val="28"/>
@@ -4509,7 +4502,7 @@
         </w:rPr>
         <w:t>Инструктаж</w:t>
       </w:r>
-      <w:bookmarkEnd w:id="20"/>
+      <w:bookmarkEnd w:id="21"/>
     </w:p>
     <w:p>
       <w:pPr>
@@ -4662,7 +4655,7 @@
           <w:szCs w:val="28"/>
         </w:rPr>
       </w:pPr>
-      <w:bookmarkStart w:id="21" w:name="_Toc487221085"/>
+      <w:bookmarkStart w:id="22" w:name="_Toc487221085"/>
       <w:r>
         <w:rPr>
           <w:sz w:val="28"/>
@@ -4670,7 +4663,7 @@
         </w:rPr>
         <w:t>Производственный травматизм</w:t>
       </w:r>
-      <w:bookmarkEnd w:id="21"/>
+      <w:bookmarkEnd w:id="22"/>
     </w:p>
     <w:p>
       <w:pPr>
@@ -5077,7 +5070,6 @@
           <w:sz w:val="28"/>
           <w:szCs w:val="28"/>
         </w:rPr>
-        <w:lastRenderedPageBreak/>
         <w:t>Границы производственной санитарии</w:t>
       </w:r>
     </w:p>
@@ -5207,7 +5199,7 @@
           <w:szCs w:val="28"/>
         </w:rPr>
       </w:pPr>
-      <w:bookmarkStart w:id="22" w:name="_Toc487221086"/>
+      <w:bookmarkStart w:id="23" w:name="_Toc487221086"/>
       <w:r>
         <w:rPr>
           <w:sz w:val="28"/>
@@ -5215,7 +5207,7 @@
         </w:rPr>
         <w:t>Производственный микроклимат</w:t>
       </w:r>
-      <w:bookmarkEnd w:id="22"/>
+      <w:bookmarkEnd w:id="23"/>
     </w:p>
     <w:p>
       <w:pPr>
@@ -5422,7 +5414,7 @@
           <w:szCs w:val="28"/>
         </w:rPr>
       </w:pPr>
-      <w:bookmarkStart w:id="23" w:name="_Toc487221087"/>
+      <w:bookmarkStart w:id="24" w:name="_Toc487221087"/>
       <w:r>
         <w:rPr>
           <w:sz w:val="28"/>
@@ -5430,7 +5422,7 @@
         </w:rPr>
         <w:t>Вредные вещества в воздухе рабочей зоны и их классификация</w:t>
       </w:r>
-      <w:bookmarkEnd w:id="23"/>
+      <w:bookmarkEnd w:id="24"/>
     </w:p>
     <w:p>
       <w:pPr>
@@ -5548,7 +5540,6 @@
           <w:sz w:val="28"/>
           <w:szCs w:val="28"/>
         </w:rPr>
-        <w:lastRenderedPageBreak/>
         <w:t xml:space="preserve">Основным критерием качества воздуха является предельно допустимые концентрации(ПДК) Фактическая концентрация вредных веществ не должна превышать значений изложеных в ГОСТ 12.1.007-76. </w:t>
       </w:r>
     </w:p>
@@ -5561,7 +5552,7 @@
           <w:szCs w:val="28"/>
         </w:rPr>
       </w:pPr>
-      <w:bookmarkStart w:id="24" w:name="_Toc487221088"/>
+      <w:bookmarkStart w:id="25" w:name="_Toc487221088"/>
       <w:r>
         <w:rPr>
           <w:sz w:val="28"/>
@@ -5569,7 +5560,7 @@
         </w:rPr>
         <w:t>Кондиционирование</w:t>
       </w:r>
-      <w:bookmarkEnd w:id="24"/>
+      <w:bookmarkEnd w:id="25"/>
     </w:p>
     <w:p>
       <w:pPr>
@@ -5597,7 +5588,7 @@
           <w:szCs w:val="28"/>
         </w:rPr>
       </w:pPr>
-      <w:bookmarkStart w:id="25" w:name="_Toc487221089"/>
+      <w:bookmarkStart w:id="26" w:name="_Toc487221089"/>
       <w:r>
         <w:rPr>
           <w:sz w:val="28"/>
@@ -5605,7 +5596,7 @@
         </w:rPr>
         <w:t>Отопление</w:t>
       </w:r>
-      <w:bookmarkEnd w:id="25"/>
+      <w:bookmarkEnd w:id="26"/>
     </w:p>
     <w:p>
       <w:pPr>
@@ -5717,7 +5708,6 @@
           <w:sz w:val="28"/>
           <w:szCs w:val="28"/>
         </w:rPr>
-        <w:lastRenderedPageBreak/>
         <w:t>Предмет гигиены труда:</w:t>
       </w:r>
     </w:p>
@@ -5892,7 +5882,7 @@
           <w:szCs w:val="28"/>
         </w:rPr>
       </w:pPr>
-      <w:bookmarkStart w:id="26" w:name="_Toc487221090"/>
+      <w:bookmarkStart w:id="27" w:name="_Toc487221090"/>
       <w:r>
         <w:rPr>
           <w:sz w:val="28"/>
@@ -5900,7 +5890,7 @@
         </w:rPr>
         <w:t>Электробезопасность</w:t>
       </w:r>
-      <w:bookmarkEnd w:id="26"/>
+      <w:bookmarkEnd w:id="27"/>
     </w:p>
     <w:p>
       <w:pPr>
@@ -5962,14 +5952,14 @@
           <w:szCs w:val="28"/>
         </w:rPr>
       </w:pPr>
-      <w:bookmarkStart w:id="27" w:name="_Toc487221091"/>
+      <w:bookmarkStart w:id="28" w:name="_Toc487221091"/>
       <w:r>
         <w:rPr>
           <w:sz w:val="28"/>
         </w:rPr>
         <w:t>Пожарная безопасность</w:t>
       </w:r>
-      <w:bookmarkEnd w:id="27"/>
+      <w:bookmarkEnd w:id="28"/>
     </w:p>
     <w:p>
       <w:pPr>
@@ -6146,7 +6136,6 @@
           <w:sz w:val="28"/>
           <w:szCs w:val="28"/>
         </w:rPr>
-        <w:lastRenderedPageBreak/>
         <w:t>реализация прав, обязанностей и ответственности в области пожарной безопасности; - производство пожарно-технической продукции;</w:t>
       </w:r>
     </w:p>
@@ -6377,7 +6366,7 @@
           <w:szCs w:val="28"/>
         </w:rPr>
       </w:pPr>
-      <w:bookmarkStart w:id="28" w:name="_Toc487221092"/>
+      <w:bookmarkStart w:id="29" w:name="_Toc487221092"/>
       <w:r>
         <w:rPr>
           <w:sz w:val="28"/>
@@ -6385,7 +6374,7 @@
         </w:rPr>
         <w:t>Промышленная безопасность</w:t>
       </w:r>
-      <w:bookmarkEnd w:id="28"/>
+      <w:bookmarkEnd w:id="29"/>
     </w:p>
     <w:p>
       <w:pPr>
@@ -6425,7 +6414,7 @@
         <w:t xml:space="preserve">Промышленная безопасность не является составной частью охраны труда. Можно сказать, что это пересекающиеся множества. Основная цель промышленной безопасности - предотвращение и/или минимизация последствий аварий на опасных производственных объектах. Авария - разрушение сооружений и (или) технических устройств, применяемых на опасном производственном объекте, неконтролируемые взрыв и (или) выброс опасных веществ. Основная цель охраны труда - сохранение жизни и здоровья работников. Т.е. вполне возможны аварии, которые не причиняют вред жизни и здоровью работников, и, наоборот, вред жизни и здоровью работников может быть причинен без аварий. </w:t>
       </w:r>
     </w:p>
-    <w:bookmarkStart w:id="29" w:name="_Toc487221093"/>
+    <w:bookmarkStart w:id="30" w:name="_Toc487221093"/>
     <w:p>
       <w:pPr>
         <w:keepNext/>
@@ -6457,7 +6446,7 @@
       <w:r>
         <w:fldChar w:fldCharType="end"/>
       </w:r>
-      <w:bookmarkEnd w:id="29"/>
+      <w:bookmarkEnd w:id="30"/>
     </w:p>
     <w:p>
       <w:pPr>
@@ -6498,15 +6487,7 @@
           <w:sz w:val="28"/>
           <w:szCs w:val="28"/>
         </w:rPr>
-        <w:t xml:space="preserve">Безопасность жизнедеятельности (БЖД) является составной частью системы государственных, социальных и оборонных мероприятий, проводимых в целях защиты населения и хозяйства страны от последствий </w:t>
-      </w:r>
-      <w:r>
-        <w:rPr>
-          <w:sz w:val="28"/>
-          <w:szCs w:val="28"/>
-        </w:rPr>
-        <w:lastRenderedPageBreak/>
-        <w:t>аварий, катастроф, стихийных бедствий, средств поражения противника. Целью БЖД также является снижение риска возникновения чрезвычайной ситуации по вине человеческого фактора.</w:t>
+        <w:t>Безопасность жизнедеятельности (БЖД) является составной частью системы государственных, социальных и оборонных мероприятий, проводимых в целях защиты населения и хозяйства страны от последствий аварий, катастроф, стихийных бедствий, средств поражения противника. Целью БЖД также является снижение риска возникновения чрезвычайной ситуации по вине человеческого фактора.</w:t>
       </w:r>
     </w:p>
     <w:p>
@@ -6629,14 +6610,14 @@
           <w:szCs w:val="28"/>
         </w:rPr>
       </w:pPr>
-      <w:bookmarkStart w:id="30" w:name="_Toc487221094"/>
+      <w:bookmarkStart w:id="31" w:name="_Toc487221094"/>
       <w:r>
         <w:rPr>
           <w:sz w:val="28"/>
         </w:rPr>
         <w:t>Управление безопасностью труда</w:t>
       </w:r>
-      <w:bookmarkEnd w:id="30"/>
+      <w:bookmarkEnd w:id="31"/>
     </w:p>
     <w:p>
       <w:pPr>
@@ -6705,14 +6686,14 @@
           <w:szCs w:val="28"/>
         </w:rPr>
       </w:pPr>
-      <w:bookmarkStart w:id="31" w:name="_Toc487221095"/>
+      <w:bookmarkStart w:id="32" w:name="_Toc487221095"/>
       <w:r>
         <w:rPr>
           <w:sz w:val="28"/>
         </w:rPr>
         <w:t>Задачи</w:t>
       </w:r>
-      <w:bookmarkEnd w:id="31"/>
+      <w:bookmarkEnd w:id="32"/>
     </w:p>
     <w:p>
       <w:pPr>
@@ -6836,7 +6817,6 @@
           <w:sz w:val="28"/>
           <w:szCs w:val="28"/>
         </w:rPr>
-        <w:lastRenderedPageBreak/>
         <w:t>обучение и инструктирование работающих правилам и требованиям безопасности;</w:t>
       </w:r>
     </w:p>
@@ -6874,14 +6854,14 @@
           <w:szCs w:val="28"/>
         </w:rPr>
       </w:pPr>
-      <w:bookmarkStart w:id="32" w:name="_Toc487221096"/>
+      <w:bookmarkStart w:id="33" w:name="_Toc487221096"/>
       <w:r>
         <w:rPr>
           <w:sz w:val="28"/>
         </w:rPr>
         <w:t>Термины охраны труда</w:t>
       </w:r>
-      <w:bookmarkEnd w:id="32"/>
+      <w:bookmarkEnd w:id="33"/>
     </w:p>
     <w:p>
       <w:pPr>
@@ -7237,7 +7217,6 @@
           <w:sz w:val="28"/>
           <w:szCs w:val="28"/>
         </w:rPr>
-        <w:lastRenderedPageBreak/>
         <w:t>Безопасное расстояние</w:t>
       </w:r>
       <w:r>
@@ -7361,7 +7340,7 @@
           <w:szCs w:val="28"/>
         </w:rPr>
       </w:pPr>
-      <w:bookmarkStart w:id="33" w:name="_Toc487221097"/>
+      <w:bookmarkStart w:id="34" w:name="_Toc487221097"/>
       <w:r>
         <w:rPr>
           <w:sz w:val="28"/>
@@ -7369,7 +7348,7 @@
         </w:rPr>
         <w:t>Требования охраны труда</w:t>
       </w:r>
-      <w:bookmarkEnd w:id="33"/>
+      <w:bookmarkEnd w:id="34"/>
     </w:p>
     <w:p>
       <w:pPr>
@@ -7557,7 +7536,6 @@
           <w:sz w:val="28"/>
           <w:szCs w:val="28"/>
         </w:rPr>
-        <w:lastRenderedPageBreak/>
         <w:t>Государство гарантирует работникам защиту их права на труд в условиях, соответствующих требованиям ОТ;</w:t>
       </w:r>
     </w:p>
@@ -7671,14 +7649,14 @@
           <w:szCs w:val="28"/>
         </w:rPr>
       </w:pPr>
-      <w:bookmarkStart w:id="34" w:name="_Toc487221098"/>
+      <w:bookmarkStart w:id="35" w:name="_Toc487221098"/>
       <w:r>
         <w:rPr>
           <w:sz w:val="28"/>
         </w:rPr>
         <w:t>Охрана труда в России</w:t>
       </w:r>
-      <w:bookmarkEnd w:id="34"/>
+      <w:bookmarkEnd w:id="35"/>
     </w:p>
     <w:p>
       <w:pPr>
@@ -7773,15 +7751,14 @@
           <w:szCs w:val="28"/>
         </w:rPr>
       </w:pPr>
-      <w:bookmarkStart w:id="35" w:name="_Toc487221099"/>
-      <w:r>
-        <w:rPr>
-          <w:sz w:val="28"/>
-        </w:rPr>
-        <w:lastRenderedPageBreak/>
+      <w:bookmarkStart w:id="36" w:name="_Toc487221099"/>
+      <w:r>
+        <w:rPr>
+          <w:sz w:val="28"/>
+        </w:rPr>
         <w:t>Ответственность за нарушение требований охраны труда</w:t>
       </w:r>
-      <w:bookmarkEnd w:id="35"/>
+      <w:bookmarkEnd w:id="36"/>
     </w:p>
     <w:p>
       <w:pPr>
@@ -8054,14 +8031,14 @@
           <w:szCs w:val="28"/>
         </w:rPr>
       </w:pPr>
-      <w:bookmarkStart w:id="36" w:name="_Toc487221100"/>
+      <w:bookmarkStart w:id="37" w:name="_Toc487221100"/>
       <w:r>
         <w:rPr>
           <w:sz w:val="28"/>
         </w:rPr>
         <w:t>Правила и инструкции по охране труда</w:t>
       </w:r>
-      <w:bookmarkEnd w:id="36"/>
+      <w:bookmarkEnd w:id="37"/>
     </w:p>
     <w:p>
       <w:pPr>
@@ -8137,15 +8114,7 @@
           <w:sz w:val="28"/>
           <w:szCs w:val="28"/>
         </w:rPr>
-        <w:t xml:space="preserve">Правила по охране труда могут быть межотраслевого и отраслевого назначения. Межотраслевые правила по охране труда утверждаются Министерством труда Российской Федерации, а отраслевые правила — </w:t>
-      </w:r>
-      <w:r>
-        <w:rPr>
-          <w:sz w:val="28"/>
-          <w:szCs w:val="28"/>
-        </w:rPr>
-        <w:lastRenderedPageBreak/>
-        <w:t>соответствующими федеральными органами исполнительной власти по согласованию с Министерством труда Российской Федерации.</w:t>
+        <w:t>Правила по охране труда могут быть межотраслевого и отраслевого назначения. Межотраслевые правила по охране труда утверждаются Министерством труда Российской Федерации, а отраслевые правила — соответствующими федеральными органами исполнительной власти по согласованию с Министерством труда Российской Федерации.</w:t>
       </w:r>
     </w:p>
     <w:p>
@@ -8451,15 +8420,7 @@
           <w:sz w:val="28"/>
           <w:szCs w:val="28"/>
         </w:rPr>
-        <w:t xml:space="preserve">Инструкции для работников всех должностей утверждаются руководителем предприятия после согласования с соответствующим профсоюзным органом (или иным выборным органом) и службой охраны </w:t>
-      </w:r>
-      <w:r>
-        <w:rPr>
-          <w:sz w:val="28"/>
-          <w:szCs w:val="28"/>
-        </w:rPr>
-        <w:lastRenderedPageBreak/>
-        <w:t>труда, а в случае необходимости и с другими заинтересованными службами и должностными лицами по усмотрению службы охраны труда.</w:t>
+        <w:t>Инструкции для работников всех должностей утверждаются руководителем предприятия после согласования с соответствующим профсоюзным органом (или иным выборным органом) и службой охраны труда, а в случае необходимости и с другими заинтересованными службами и должностными лицами по усмотрению службы охраны труда.</w:t>
       </w:r>
     </w:p>
     <w:p>
@@ -8506,7 +8467,7 @@
           <w:szCs w:val="28"/>
         </w:rPr>
       </w:pPr>
-      <w:bookmarkStart w:id="37" w:name="_Toc487221101"/>
+      <w:bookmarkStart w:id="38" w:name="_Toc487221101"/>
       <w:r>
         <w:rPr>
           <w:sz w:val="28"/>
@@ -8514,7 +8475,7 @@
         </w:rPr>
         <w:t>Организация работы с персоналом по охране труда</w:t>
       </w:r>
-      <w:bookmarkEnd w:id="37"/>
+      <w:bookmarkEnd w:id="38"/>
     </w:p>
     <w:p>
       <w:pPr>
@@ -8699,14 +8660,14 @@
           <w:szCs w:val="28"/>
         </w:rPr>
       </w:pPr>
-      <w:bookmarkStart w:id="38" w:name="_Toc487221102"/>
+      <w:bookmarkStart w:id="39" w:name="_Toc487221102"/>
       <w:r>
         <w:rPr>
           <w:sz w:val="28"/>
         </w:rPr>
         <w:t>Аттестация рабочих мест по условиям труда</w:t>
       </w:r>
-      <w:bookmarkEnd w:id="38"/>
+      <w:bookmarkEnd w:id="39"/>
     </w:p>
     <w:p>
       <w:pPr>
@@ -8787,34 +8748,26 @@
           <w:sz w:val="28"/>
           <w:szCs w:val="28"/>
         </w:rPr>
-        <w:t xml:space="preserve">Даже если фирма небольшая и не предполагает опасных условий, могущих повлиять на трудоспособность работников, аттестацией рабочих мест пренебрегать не следует. В противном случае организация рискует </w:t>
-      </w:r>
-      <w:r>
-        <w:rPr>
-          <w:sz w:val="28"/>
-          <w:szCs w:val="28"/>
-        </w:rPr>
-        <w:lastRenderedPageBreak/>
-        <w:t xml:space="preserve">подвергнуться штрафу в размере от 30 000 до 50 000 рублей или даже приостановлению деятельности на срок до 90 суток. </w:t>
-      </w:r>
-    </w:p>
-    <w:p>
-      <w:pPr>
-        <w:ind w:firstLine="851"/>
-        <w:jc w:val="both"/>
-        <w:rPr>
-          <w:sz w:val="28"/>
-          <w:szCs w:val="28"/>
-        </w:rPr>
-      </w:pPr>
-      <w:bookmarkStart w:id="39" w:name="_Toc487221103"/>
+        <w:t xml:space="preserve">Даже если фирма небольшая и не предполагает опасных условий, могущих повлиять на трудоспособность работников, аттестацией рабочих мест пренебрегать не следует. В противном случае организация рискует подвергнуться штрафу в размере от 30 000 до 50 000 рублей или даже приостановлению деятельности на срок до 90 суток. </w:t>
+      </w:r>
+    </w:p>
+    <w:p>
+      <w:pPr>
+        <w:ind w:firstLine="851"/>
+        <w:jc w:val="both"/>
+        <w:rPr>
+          <w:sz w:val="28"/>
+          <w:szCs w:val="28"/>
+        </w:rPr>
+      </w:pPr>
+      <w:bookmarkStart w:id="40" w:name="_Toc487221103"/>
       <w:r>
         <w:rPr>
           <w:sz w:val="28"/>
         </w:rPr>
         <w:t>Органы, осуществляющие управление охраной труда</w:t>
       </w:r>
-      <w:bookmarkEnd w:id="39"/>
+      <w:bookmarkEnd w:id="40"/>
       <w:r>
         <w:rPr>
           <w:sz w:val="28"/>
@@ -9247,19 +9200,18 @@
           <w:szCs w:val="28"/>
         </w:rPr>
       </w:pPr>
-      <w:bookmarkStart w:id="40" w:name="_Toc10154216"/>
-      <w:r>
-        <w:rPr>
-          <w:szCs w:val="28"/>
-        </w:rPr>
-        <w:lastRenderedPageBreak/>
+      <w:bookmarkStart w:id="41" w:name="_Toc10154216"/>
+      <w:r>
+        <w:rPr>
+          <w:szCs w:val="28"/>
+        </w:rPr>
         <w:t xml:space="preserve">6. </w:t>
       </w:r>
       <w:r>
         <w:t xml:space="preserve">Разработка системы </w:t>
       </w:r>
-      <w:bookmarkStart w:id="41" w:name="_Toc488171173"/>
-      <w:bookmarkEnd w:id="40"/>
+      <w:bookmarkStart w:id="42" w:name="_Toc488171173"/>
+      <w:bookmarkEnd w:id="41"/>
       <w:r>
         <w:t>планирования дистанционных занятий в онлайн-школе</w:t>
       </w:r>
@@ -9518,7 +9470,6 @@
           <w:sz w:val="28"/>
           <w:szCs w:val="28"/>
         </w:rPr>
-        <w:lastRenderedPageBreak/>
         <w:t>Различия: уровень социализации, роль родителей и педагогов, формат взаимодействия с учителями (живой/онлайн) и мотивация. В традиционном обучении больше возможностей</w:t>
       </w:r>
       <w:r>
@@ -9817,7 +9768,6 @@
           <w:sz w:val="28"/>
           <w:szCs w:val="28"/>
         </w:rPr>
-        <w:lastRenderedPageBreak/>
         <w:t>Быть важным для Российской Федерации в создании единого образовательного пространства для русскоязычных населений в различных странах</w:t>
       </w:r>
       <w:r>
@@ -10044,15 +9994,7 @@
           <w:sz w:val="28"/>
           <w:szCs w:val="28"/>
         </w:rPr>
-        <w:t xml:space="preserve">Важным аспектом дистанционного обучения является администрирование дистанционной школы, которое требует высокой квалификации и профессионализма. Кроме того, дистанционное обучение </w:t>
-      </w:r>
-      <w:r>
-        <w:rPr>
-          <w:sz w:val="28"/>
-          <w:szCs w:val="28"/>
-        </w:rPr>
-        <w:lastRenderedPageBreak/>
-        <w:t>требует высокого уровня самоорганизации со стороны учащихся, что может быть трудно для некоторых студентов.</w:t>
+        <w:t>Важным аспектом дистанционного обучения является администрирование дистанционной школы, которое требует высокой квалификации и профессионализма. Кроме того, дистанционное обучение требует высокого уровня самоорганизации со стороны учащихся, что может быть трудно для некоторых студентов.</w:t>
       </w:r>
       <w:r>
         <w:rPr>
@@ -10393,7 +10335,6 @@
           <w:sz w:val="28"/>
           <w:szCs w:val="28"/>
         </w:rPr>
-        <w:lastRenderedPageBreak/>
         <w:t>Внезапный переход на новый формат обучения в четвертом квартале учебного года 2019-2020 гг. выявил ряд дополнительных трудностей. Среди них следующие:</w:t>
       </w:r>
     </w:p>
@@ -10833,15 +10774,7 @@
           <w:sz w:val="28"/>
           <w:szCs w:val="28"/>
         </w:rPr>
-        <w:t xml:space="preserve"> Кроме того, Министерство инициировало создание ресурса по дистанционному обучению для учителей с видеокурсами по организации онлайн-уроков. Организатором ресурса выступила некоммерческая организация "Профессионалы в сфере образовательных инноваций". </w:t>
-      </w:r>
-      <w:r>
-        <w:rPr>
-          <w:sz w:val="28"/>
-          <w:szCs w:val="28"/>
-        </w:rPr>
-        <w:lastRenderedPageBreak/>
-        <w:t xml:space="preserve">Создателями курсов выступили такие представители онлайн-образования, как Учи.ру, Тотальный диктант, Яндекс.Учебник, ИнтернетУрок, Skyeng, </w:t>
+        <w:t xml:space="preserve"> Кроме того, Министерство инициировало создание ресурса по дистанционному обучению для учителей с видеокурсами по организации онлайн-уроков. Организатором ресурса выступила некоммерческая организация "Профессионалы в сфере образовательных инноваций". Создателями курсов выступили такие представители онлайн-образования, как Учи.ру, Тотальный диктант, Яндекс.Учебник, ИнтернетУрок, Skyeng, </w:t>
       </w:r>
       <w:r>
         <w:rPr>
@@ -11089,15 +11022,7 @@
           <w:sz w:val="28"/>
           <w:szCs w:val="28"/>
         </w:rPr>
-        <w:t xml:space="preserve">Третья характеристика - поддержка и контакт со студентами. Качественная программа дистанционного обучения должна предоставлять множество способов и приемов для создания настоящей атмосферы взаимодействия между студентами и инструкторами. Наличие онлайновой поддержки чатов и форумов, онлайновых информационных досок, </w:t>
-      </w:r>
-      <w:r>
-        <w:rPr>
-          <w:sz w:val="28"/>
-          <w:szCs w:val="28"/>
-        </w:rPr>
-        <w:lastRenderedPageBreak/>
-        <w:t>онлайновых магазинов и других средств консультирования и поддержки студентов являются важными факторами для успешного прохождения дистанционного обучения.[18]</w:t>
+        <w:t>Третья характеристика - поддержка и контакт со студентами. Качественная программа дистанционного обучения должна предоставлять множество способов и приемов для создания настоящей атмосферы взаимодействия между студентами и инструкторами. Наличие онлайновой поддержки чатов и форумов, онлайновых информационных досок, онлайновых магазинов и других средств консультирования и поддержки студентов являются важными факторами для успешного прохождения дистанционного обучения.[18]</w:t>
       </w:r>
     </w:p>
     <w:p>
@@ -11311,15 +11236,7 @@
           <w:sz w:val="28"/>
           <w:szCs w:val="28"/>
         </w:rPr>
-        <w:t xml:space="preserve">Основными целями моделей дистанционного обучения являются предоставление обучающимся возможности расширять и углублять свои знания в различных областях в соответствии с имеющимися образовательными программами, получение аттестата об образовании или квалификационной степени на основе результатов соответствующих </w:t>
-      </w:r>
-      <w:r>
-        <w:rPr>
-          <w:sz w:val="28"/>
-          <w:szCs w:val="28"/>
-        </w:rPr>
-        <w:lastRenderedPageBreak/>
-        <w:t>экзаменов, а также предоставление качественного образования по различным направлениям школьных и вузовских программ.</w:t>
+        <w:t>Основными целями моделей дистанционного обучения являются предоставление обучающимся возможности расширять и углублять свои знания в различных областях в соответствии с имеющимися образовательными программами, получение аттестата об образовании или квалификационной степени на основе результатов соответствующих экзаменов, а также предоставление качественного образования по различным направлениям школьных и вузовских программ.</w:t>
       </w:r>
     </w:p>
     <w:p>
@@ -11772,7 +11689,6 @@
           <w:sz w:val="28"/>
           <w:szCs w:val="28"/>
         </w:rPr>
-        <w:lastRenderedPageBreak/>
         <w:t xml:space="preserve">Формирование корректной последовательности освоения </w:t>
       </w:r>
     </w:p>
@@ -12044,12 +11960,11 @@
       <w:pPr>
         <w:pStyle w:val="1"/>
       </w:pPr>
-      <w:bookmarkStart w:id="42" w:name="_Toc10154217"/>
-      <w:r>
-        <w:lastRenderedPageBreak/>
+      <w:bookmarkStart w:id="43" w:name="_Toc10154217"/>
+      <w:r>
         <w:t>Заключение</w:t>
       </w:r>
-      <w:bookmarkEnd w:id="42"/>
+      <w:bookmarkEnd w:id="43"/>
     </w:p>
     <w:p>
       <w:pPr>
@@ -12144,16 +12059,15 @@
         <w:suppressAutoHyphens/>
         <w:spacing w:before="0" w:beforeAutospacing="0" w:after="0" w:afterAutospacing="0"/>
       </w:pPr>
-      <w:bookmarkStart w:id="43" w:name="_Toc10154218"/>
+      <w:bookmarkStart w:id="44" w:name="_Toc10154218"/>
       <w:r>
         <w:rPr>
           <w:color w:val="00000A"/>
         </w:rPr>
-        <w:lastRenderedPageBreak/>
         <w:t>Литература</w:t>
       </w:r>
-      <w:bookmarkEnd w:id="41"/>
-      <w:bookmarkEnd w:id="43"/>
+      <w:bookmarkEnd w:id="42"/>
+      <w:bookmarkEnd w:id="44"/>
     </w:p>
     <w:p>
       <w:pPr>
@@ -12820,7 +12734,6 @@
           <w:sz w:val="28"/>
           <w:szCs w:val="28"/>
         </w:rPr>
-        <w:lastRenderedPageBreak/>
         <w:t>Что такое веб-занятия?</w:t>
       </w:r>
       <w:r>
@@ -13452,7 +13365,42 @@
           <w:sz w:val="28"/>
           <w:szCs w:val="28"/>
         </w:rPr>
-        <w:t xml:space="preserve">Методические рекомендации по реализации программ начального общего, основного общего, среднего общего, среднего </w:t>
+        <w:t>Методические рекомендации по реализации программ начального общего, основного общего, среднего общего, среднего профессионального образования и дополнительных общеобразовательных программ с использованием электронного обучения и дистанционных образовательных технологий.</w:t>
+      </w:r>
+      <w:r>
+        <w:rPr>
+          <w:sz w:val="28"/>
+          <w:szCs w:val="28"/>
+        </w:rPr>
+        <w:t xml:space="preserve"> </w:t>
+      </w:r>
+      <w:r>
+        <w:rPr>
+          <w:sz w:val="28"/>
+          <w:szCs w:val="28"/>
+        </w:rPr>
+        <w:t>—</w:t>
+      </w:r>
+      <w:r>
+        <w:rPr>
+          <w:sz w:val="28"/>
+          <w:szCs w:val="28"/>
+        </w:rPr>
+        <w:t> Министерство просвещения Российской Федерации (20 марта 2020)</w:t>
+      </w:r>
+      <w:r>
+        <w:rPr>
+          <w:sz w:val="28"/>
+          <w:szCs w:val="28"/>
+        </w:rPr>
+        <w:t>.</w:t>
+      </w:r>
+      <w:r>
+        <w:rPr>
+          <w:sz w:val="28"/>
+          <w:szCs w:val="28"/>
+        </w:rPr>
+        <w:t xml:space="preserve"> </w:t>
       </w:r>
       <w:r>
         <w:rPr>
@@ -13460,8 +13408,36 @@
           <w:sz w:val="28"/>
           <w:szCs w:val="28"/>
         </w:rPr>
-        <w:lastRenderedPageBreak/>
-        <w:t>профессионального образования и дополнительных общеобразовательных программ с использованием электронного обучения и дистанционных образовательных технологий.</w:t>
+        <w:t>– Дата обращения (13.05.2023)</w:t>
+      </w:r>
+    </w:p>
+    <w:p>
+      <w:pPr>
+        <w:pStyle w:val="ab"/>
+        <w:numPr>
+          <w:ilvl w:val="0"/>
+          <w:numId w:val="26"/>
+        </w:numPr>
+        <w:spacing w:after="160" w:line="360" w:lineRule="auto"/>
+        <w:rPr>
+          <w:sz w:val="28"/>
+          <w:szCs w:val="28"/>
+        </w:rPr>
+      </w:pPr>
+      <w:r>
+        <w:rPr>
+          <w:rFonts w:eastAsiaTheme="majorEastAsia"/>
+          <w:sz w:val="28"/>
+          <w:szCs w:val="28"/>
+        </w:rPr>
+        <w:t>Запущен ресурс по дистанционному обучению для учителей</w:t>
+      </w:r>
+      <w:r>
+        <w:rPr>
+          <w:sz w:val="28"/>
+          <w:szCs w:val="28"/>
+        </w:rPr>
+        <w:t>. Российская газета.</w:t>
       </w:r>
       <w:r>
         <w:rPr>
@@ -13472,17 +13448,121 @@
       </w:r>
       <w:r>
         <w:rPr>
-          <w:sz w:val="28"/>
-          <w:szCs w:val="28"/>
-        </w:rPr>
-        <w:t>—</w:t>
-      </w:r>
-      <w:r>
-        <w:rPr>
-          <w:sz w:val="28"/>
-          <w:szCs w:val="28"/>
-        </w:rPr>
-        <w:t> Министерство просвещения Российской Федерации (20 марта 2020)</w:t>
+          <w:rFonts w:eastAsiaTheme="majorEastAsia"/>
+          <w:sz w:val="28"/>
+          <w:szCs w:val="28"/>
+        </w:rPr>
+        <w:t xml:space="preserve">Режим доступа: </w:t>
+      </w:r>
+      <w:r>
+        <w:rPr>
+          <w:sz w:val="28"/>
+          <w:szCs w:val="28"/>
+        </w:rPr>
+        <w:t xml:space="preserve">  </w:t>
+      </w:r>
+      <w:r>
+        <w:rPr>
+          <w:sz w:val="28"/>
+          <w:szCs w:val="28"/>
+        </w:rPr>
+        <w:t>https://rg.ru/2020/03/30/zapushchen-resurs-po-distancionnomu-obucheniiu-dlia-uchitelej.html</w:t>
+      </w:r>
+      <w:r>
+        <w:rPr>
+          <w:sz w:val="28"/>
+          <w:szCs w:val="28"/>
+        </w:rPr>
+        <w:t xml:space="preserve"> – Дата обращения (13.05.2023)</w:t>
+      </w:r>
+    </w:p>
+    <w:p>
+      <w:pPr>
+        <w:pStyle w:val="ab"/>
+        <w:numPr>
+          <w:ilvl w:val="0"/>
+          <w:numId w:val="26"/>
+        </w:numPr>
+        <w:spacing w:after="160" w:line="360" w:lineRule="auto"/>
+        <w:rPr>
+          <w:sz w:val="28"/>
+          <w:szCs w:val="28"/>
+        </w:rPr>
+      </w:pPr>
+      <w:r>
+        <w:rPr>
+          <w:sz w:val="28"/>
+          <w:szCs w:val="28"/>
+        </w:rPr>
+        <w:t> А.А. Артюхов. </w:t>
+      </w:r>
+      <w:r>
+        <w:rPr>
+          <w:rFonts w:eastAsiaTheme="majorEastAsia"/>
+          <w:sz w:val="28"/>
+          <w:szCs w:val="28"/>
+        </w:rPr>
+        <w:t>НЕКОТОРЫЕ АСПЕКТЫ ТЕОРИИ И ПРАКТИКИ ОРГАНИЗАЦИИ «ДИСТАНЦИОННОГО ОБУЧЕНИЯ» ПРИ ИЗУЧЕНИИ ГЕОГРАФИИ В ОСНОВНОЙ ШКОЛЕ</w:t>
+      </w:r>
+      <w:r>
+        <w:rPr>
+          <w:sz w:val="28"/>
+          <w:szCs w:val="28"/>
+        </w:rPr>
+        <w:t> // Международный научно-исследовательский журнал. — 2021. — Т. Выпуск 5. — С. 52. — </w:t>
+      </w:r>
+      <w:r>
+        <w:rPr>
+          <w:rFonts w:eastAsiaTheme="majorEastAsia"/>
+          <w:sz w:val="28"/>
+          <w:szCs w:val="28"/>
+        </w:rPr>
+        <w:t>ISSN</w:t>
+      </w:r>
+      <w:r>
+        <w:rPr>
+          <w:sz w:val="28"/>
+          <w:szCs w:val="28"/>
+        </w:rPr>
+        <w:t> </w:t>
+      </w:r>
+      <w:r>
+        <w:rPr>
+          <w:rFonts w:eastAsiaTheme="majorEastAsia"/>
+          <w:sz w:val="28"/>
+          <w:szCs w:val="28"/>
+        </w:rPr>
+        <w:t>2303-9868</w:t>
+      </w:r>
+      <w:r>
+        <w:rPr>
+          <w:sz w:val="28"/>
+          <w:szCs w:val="28"/>
+        </w:rPr>
+        <w:t>. — </w:t>
+      </w:r>
+      <w:r>
+        <w:rPr>
+          <w:rFonts w:eastAsiaTheme="majorEastAsia"/>
+          <w:sz w:val="28"/>
+          <w:szCs w:val="28"/>
+        </w:rPr>
+        <w:t>doi</w:t>
+      </w:r>
+      <w:r>
+        <w:rPr>
+          <w:sz w:val="28"/>
+          <w:szCs w:val="28"/>
+        </w:rPr>
+        <w:t>:</w:t>
+      </w:r>
+      <w:r>
+        <w:rPr>
+          <w:rFonts w:eastAsiaTheme="majorEastAsia"/>
+          <w:sz w:val="28"/>
+          <w:szCs w:val="28"/>
+        </w:rPr>
+        <w:t>10.23670/IRJ.2021.107.5.111</w:t>
       </w:r>
       <w:r>
         <w:rPr>
@@ -13504,186 +13584,8 @@
           <w:sz w:val="28"/>
           <w:szCs w:val="28"/>
         </w:rPr>
-        <w:t>– Дата обращения (13.05.2023)</w:t>
-      </w:r>
-    </w:p>
-    <w:p>
-      <w:pPr>
-        <w:pStyle w:val="ab"/>
-        <w:numPr>
-          <w:ilvl w:val="0"/>
-          <w:numId w:val="26"/>
-        </w:numPr>
-        <w:spacing w:after="160" w:line="360" w:lineRule="auto"/>
-        <w:rPr>
-          <w:sz w:val="28"/>
-          <w:szCs w:val="28"/>
-        </w:rPr>
-      </w:pPr>
-      <w:r>
-        <w:rPr>
-          <w:rFonts w:eastAsiaTheme="majorEastAsia"/>
-          <w:sz w:val="28"/>
-          <w:szCs w:val="28"/>
-        </w:rPr>
-        <w:t>Запущен ресурс по дистанционному обучению для учителей</w:t>
-      </w:r>
-      <w:r>
-        <w:rPr>
-          <w:sz w:val="28"/>
-          <w:szCs w:val="28"/>
-        </w:rPr>
-        <w:t>. Российская газета.</w:t>
-      </w:r>
-      <w:r>
-        <w:rPr>
-          <w:sz w:val="28"/>
-          <w:szCs w:val="28"/>
-        </w:rPr>
-        <w:t xml:space="preserve"> </w:t>
-      </w:r>
-      <w:r>
-        <w:rPr>
-          <w:rFonts w:eastAsiaTheme="majorEastAsia"/>
-          <w:sz w:val="28"/>
-          <w:szCs w:val="28"/>
-        </w:rPr>
-        <w:t xml:space="preserve">Режим доступа: </w:t>
-      </w:r>
-      <w:r>
-        <w:rPr>
-          <w:sz w:val="28"/>
-          <w:szCs w:val="28"/>
-        </w:rPr>
-        <w:t xml:space="preserve">  </w:t>
-      </w:r>
-      <w:r>
-        <w:rPr>
-          <w:sz w:val="28"/>
-          <w:szCs w:val="28"/>
-        </w:rPr>
-        <w:t>https://rg.ru/2020/03/30/zapushchen-resurs-po-distancionnomu-obucheniiu-dlia-uchitelej.html</w:t>
-      </w:r>
-      <w:r>
-        <w:rPr>
-          <w:sz w:val="28"/>
-          <w:szCs w:val="28"/>
-        </w:rPr>
-        <w:t xml:space="preserve"> – Дата обращения (13.05.2023)</w:t>
-      </w:r>
-    </w:p>
-    <w:p>
-      <w:pPr>
-        <w:pStyle w:val="ab"/>
-        <w:numPr>
-          <w:ilvl w:val="0"/>
-          <w:numId w:val="26"/>
-        </w:numPr>
-        <w:spacing w:after="160" w:line="360" w:lineRule="auto"/>
-        <w:rPr>
-          <w:sz w:val="28"/>
-          <w:szCs w:val="28"/>
-        </w:rPr>
-      </w:pPr>
-      <w:r>
-        <w:rPr>
-          <w:sz w:val="28"/>
-          <w:szCs w:val="28"/>
-        </w:rPr>
-        <w:t> А.А. Артюхов. </w:t>
-      </w:r>
-      <w:r>
-        <w:rPr>
-          <w:rFonts w:eastAsiaTheme="majorEastAsia"/>
-          <w:sz w:val="28"/>
-          <w:szCs w:val="28"/>
-        </w:rPr>
-        <w:t>НЕКОТОРЫЕ АСПЕКТЫ ТЕОРИИ И ПРАКТИКИ ОРГАНИЗАЦИИ «ДИСТАНЦИОННОГО ОБУЧЕНИЯ» ПРИ ИЗУЧЕНИИ ГЕОГРАФИИ В ОСНОВНОЙ ШКОЛЕ</w:t>
-      </w:r>
-      <w:r>
-        <w:rPr>
-          <w:sz w:val="28"/>
-          <w:szCs w:val="28"/>
-        </w:rPr>
-        <w:t> // Международный научно-исследовательский журнал. — 2021. — Т. Выпуск 5. — С. 52. — </w:t>
-      </w:r>
-      <w:r>
-        <w:rPr>
-          <w:rFonts w:eastAsiaTheme="majorEastAsia"/>
-          <w:sz w:val="28"/>
-          <w:szCs w:val="28"/>
-        </w:rPr>
-        <w:t>ISSN</w:t>
-      </w:r>
-      <w:r>
-        <w:rPr>
-          <w:sz w:val="28"/>
-          <w:szCs w:val="28"/>
-        </w:rPr>
-        <w:t> </w:t>
-      </w:r>
-      <w:r>
-        <w:rPr>
-          <w:rFonts w:eastAsiaTheme="majorEastAsia"/>
-          <w:sz w:val="28"/>
-          <w:szCs w:val="28"/>
-        </w:rPr>
-        <w:t>2303-9868</w:t>
-      </w:r>
-      <w:r>
-        <w:rPr>
-          <w:sz w:val="28"/>
-          <w:szCs w:val="28"/>
-        </w:rPr>
-        <w:t>. — </w:t>
-      </w:r>
-      <w:r>
-        <w:rPr>
-          <w:rFonts w:eastAsiaTheme="majorEastAsia"/>
-          <w:sz w:val="28"/>
-          <w:szCs w:val="28"/>
-        </w:rPr>
-        <w:t>doi</w:t>
-      </w:r>
-      <w:r>
-        <w:rPr>
-          <w:sz w:val="28"/>
-          <w:szCs w:val="28"/>
-        </w:rPr>
-        <w:t>:</w:t>
-      </w:r>
-      <w:r>
-        <w:rPr>
-          <w:rFonts w:eastAsiaTheme="majorEastAsia"/>
-          <w:sz w:val="28"/>
-          <w:szCs w:val="28"/>
-        </w:rPr>
-        <w:t>10.23670/IRJ.2021.107.5.111</w:t>
-      </w:r>
-      <w:r>
-        <w:rPr>
-          <w:sz w:val="28"/>
-          <w:szCs w:val="28"/>
-        </w:rPr>
-        <w:t>.</w:t>
-      </w:r>
-      <w:r>
-        <w:rPr>
-          <w:sz w:val="28"/>
-          <w:szCs w:val="28"/>
-        </w:rPr>
-        <w:t xml:space="preserve"> </w:t>
-      </w:r>
-      <w:r>
-        <w:rPr>
-          <w:rFonts w:eastAsiaTheme="majorEastAsia"/>
-          <w:sz w:val="28"/>
-          <w:szCs w:val="28"/>
-        </w:rPr>
         <w:t>– Дата обращения (14.05.2023).</w:t>
       </w:r>
-      <w:bookmarkStart w:id="44" w:name="_GoBack"/>
-      <w:bookmarkEnd w:id="44"/>
     </w:p>
     <w:p>
       <w:pPr>

</xml_diff>